<commit_message>
add few new papers
</commit_message>
<xml_diff>
--- a/docs/indiv_ai_lit_notes.docx
+++ b/docs/indiv_ai_lit_notes.docx
@@ -23,16 +23,16 @@
         <w:pStyle w:val="Date"/>
       </w:pPr>
       <w:r>
-        <w:t xml:space="preserve">2024-10-01</w:t>
-      </w:r>
-    </w:p>
-    <w:bookmarkStart w:id="27" w:name="X9760ff8b472ba0ef1454678efe29a7b9fd5b4fb"/>
+        <w:t xml:space="preserve">2024-10-04</w:t>
+      </w:r>
+    </w:p>
+    <w:bookmarkStart w:id="23" w:name="X035ffe6b406e45e4bc1a90d095dc6bd8805b165"/>
     <w:p>
       <w:pPr>
         <w:pStyle w:val="Heading2"/>
       </w:pPr>
       <w:r>
-        <w:t xml:space="preserve">(Ir)rationality and cognitive biases in large language models.</w:t>
+        <w:t xml:space="preserve">To Trust or to Think: Cognitive Forcing Functions Can Reduce Overreliance on AI in AI-assisted Decision-making</w:t>
       </w:r>
     </w:p>
     <w:p>
@@ -40,7 +40,7 @@
         <w:pStyle w:val="FirstParagraph"/>
       </w:pPr>
       <w:r>
-        <w:t xml:space="preserve">Macmillan-Scott, O., &amp; Musolesi, M. (2024).</w:t>
+        <w:t xml:space="preserve">Buçinca, Z., Malaya, M. B., &amp; Gajos, K. Z. (2021).</w:t>
       </w:r>
       <w:r>
         <w:t xml:space="preserve"> </w:t>
@@ -50,6 +50,117 @@
           <w:b/>
           <w:bCs/>
         </w:rPr>
+        <w:t xml:space="preserve">To Trust or to Think: Cognitive Forcing Functions Can Reduce Overreliance on AI in AI-assisted Decision-making.</w:t>
+      </w:r>
+      <w:r>
+        <w:t xml:space="preserve"> </w:t>
+      </w:r>
+      <w:r>
+        <w:t xml:space="preserve">Proceedings of the ACM on Human-Computer Interaction, 5(CSCW1), 1–21. https://doi.org/10.1145/3449287</w:t>
+      </w:r>
+    </w:p>
+    <w:p>
+      <w:pPr>
+        <w:pStyle w:val="BodyText"/>
+      </w:pPr>
+      <w:r>
+        <w:t xml:space="preserve">Abstract</w:t>
+      </w:r>
+    </w:p>
+    <w:p>
+      <w:pPr>
+        <w:pStyle w:val="BodyText"/>
+      </w:pPr>
+      <w:r>
+        <w:t xml:space="preserve">People supported by AI-powered decision support tools frequently overrely on the AI: they accept an AI’s suggestion even when that suggestion is wrong. Adding explanations to the AI decisions does not appear to reduce the overreliance and some studies suggest that it might even increase it. Informed by the dual-process theory of cognition, we posit that people rarely engage analytically with each individual AI recommendation and explanation, and instead develop general heuristics about whether and when to follow the AI suggestions. Building on prior research on medical decision-making, we designed three cognitive forcing interventions to compel people to engage more thoughtfully with the AI-generated explanations. We conducted an experiment (N=199), in which we compared our three cognitive forcing designs to two simple explainable AI approaches and to a no-AI baseline. The results demonstrate that cognitive forcing significantly reduced overreliance compared to the simple explainable AI approaches. However, there was a trade-off: people assigned the least favorable subjective ratings to the designs that reduced the overreliance the most. To audit our work for intervention-generated inequalities, we investigated whether our interventions benefited equally people with different levels of Need for Cognition (i.e., motivation to engage in effortful mental activities). Our results show that, on average, cognitive forcing interventions benefited participants higher in Need for Cognition more. Our research suggests that human cognitive motivation moderates the effectiveness of explainable AI solutions.</w:t>
+      </w:r>
+    </w:p>
+    <w:p>
+      <w:pPr>
+        <w:pStyle w:val="CaptionedFigure"/>
+      </w:pPr>
+      <w:r>
+        <w:drawing>
+          <wp:inline>
+            <wp:extent cx="5334000" cy="5863498"/>
+            <wp:effectExtent b="0" l="0" r="0" t="0"/>
+            <wp:docPr descr="Figure from Buçinca et al. (2021)" title="" id="21" name="Picture"/>
+            <a:graphic>
+              <a:graphicData uri="http://schemas.openxmlformats.org/drawingml/2006/picture">
+                <pic:pic>
+                  <pic:nvPicPr>
+                    <pic:cNvPr descr="images/Bucina1.png" id="22" name="Picture"/>
+                    <pic:cNvPicPr>
+                      <a:picLocks noChangeArrowheads="1" noChangeAspect="1"/>
+                    </pic:cNvPicPr>
+                  </pic:nvPicPr>
+                  <pic:blipFill>
+                    <a:blip r:embed="rId20"/>
+                    <a:stretch>
+                      <a:fillRect/>
+                    </a:stretch>
+                  </pic:blipFill>
+                  <pic:spPr bwMode="auto">
+                    <a:xfrm>
+                      <a:off x="0" y="0"/>
+                      <a:ext cx="5334000" cy="5863498"/>
+                    </a:xfrm>
+                    <a:prstGeom prst="rect">
+                      <a:avLst/>
+                    </a:prstGeom>
+                    <a:noFill/>
+                    <a:ln w="9525">
+                      <a:noFill/>
+                      <a:headEnd/>
+                      <a:tailEnd/>
+                    </a:ln>
+                  </pic:spPr>
+                </pic:pic>
+              </a:graphicData>
+            </a:graphic>
+          </wp:inline>
+        </w:drawing>
+      </w:r>
+    </w:p>
+    <w:p>
+      <w:pPr>
+        <w:pStyle w:val="ImageCaption"/>
+      </w:pPr>
+      <w:r>
+        <w:t xml:space="preserve">Figure from</w:t>
+      </w:r>
+      <w:r>
+        <w:t xml:space="preserve"> </w:t>
+      </w:r>
+      <w:r>
+        <w:t xml:space="preserve">Buçinca et al. (2021)</w:t>
+      </w:r>
+    </w:p>
+    <w:bookmarkEnd w:id="23"/>
+    <w:bookmarkStart w:id="31" w:name="X9760ff8b472ba0ef1454678efe29a7b9fd5b4fb"/>
+    <w:p>
+      <w:pPr>
+        <w:pStyle w:val="Heading2"/>
+      </w:pPr>
+      <w:r>
+        <w:t xml:space="preserve">(Ir)rationality and cognitive biases in large language models.</w:t>
+      </w:r>
+    </w:p>
+    <w:p>
+      <w:pPr>
+        <w:pStyle w:val="FirstParagraph"/>
+      </w:pPr>
+      <w:r>
+        <w:t xml:space="preserve">Macmillan-Scott, O., &amp; Musolesi, M. (2024).</w:t>
+      </w:r>
+      <w:r>
+        <w:t xml:space="preserve"> </w:t>
+      </w:r>
+      <w:r>
+        <w:rPr>
+          <w:b/>
+          <w:bCs/>
+        </w:rPr>
         <w:t xml:space="preserve">(Ir)rationality and cognitive biases in large language models</w:t>
       </w:r>
       <w:r>
@@ -75,7 +186,7 @@
         <w:t xml:space="preserve">Do large language models (LLMs) display rational reasoning? LLMs have been shown to contain human biases due to the data they have been trained on; whether this is reflected in rational reasoning remains less clear. In this paper, we answer this question by evaluating seven language models using tasks from the cognitive psychology literature. We find that, like humans, LLMs display irrationality in these tasks. However, the way this irrationality is displayed does not reflect that shown by humans. When incorrect answers are given by LLMs to these tasks, they are often incorrect in ways that differ from human-like biases. On top of this, the LLMs reveal an additional layer of irrationality in the significant inconsistency of the responses. Aside from the experimental results, this paper seeks to make a methodological contribution by showing how we can assess and compare different capabilities of these types of models, in this case with respect to rational reasoning.</w:t>
       </w:r>
     </w:p>
-    <w:bookmarkStart w:id="26" w:name="fig-macmillian"/>
+    <w:bookmarkStart w:id="30" w:name="fig-macmillian"/>
     <w:tbl>
       <w:tblPr>
         <w:tblStyle w:val="Table"/>
@@ -99,18 +210,18 @@
                 <wp:inline>
                   <wp:extent cx="2971800" cy="1940692"/>
                   <wp:effectExtent b="0" l="0" r="0" t="0"/>
-                  <wp:docPr descr="" title="" id="21" name="Picture"/>
+                  <wp:docPr descr="" title="" id="25" name="Picture"/>
                   <a:graphic>
                     <a:graphicData uri="http://schemas.openxmlformats.org/drawingml/2006/picture">
                       <pic:pic>
                         <pic:nvPicPr>
-                          <pic:cNvPr descr="images/Macmillian_24_img2.png" id="22" name="Picture"/>
+                          <pic:cNvPr descr="images/Macmillian_24_img2.png" id="26" name="Picture"/>
                           <pic:cNvPicPr>
                             <a:picLocks noChangeArrowheads="1" noChangeAspect="1"/>
                           </pic:cNvPicPr>
                         </pic:nvPicPr>
                         <pic:blipFill>
-                          <a:blip r:embed="rId20"/>
+                          <a:blip r:embed="rId24"/>
                           <a:stretch>
                             <a:fillRect/>
                           </a:stretch>
@@ -149,18 +260,18 @@
                 <wp:inline>
                   <wp:extent cx="2971800" cy="1970162"/>
                   <wp:effectExtent b="0" l="0" r="0" t="0"/>
-                  <wp:docPr descr="" title="" id="24" name="Picture"/>
+                  <wp:docPr descr="" title="" id="28" name="Picture"/>
                   <a:graphic>
                     <a:graphicData uri="http://schemas.openxmlformats.org/drawingml/2006/picture">
                       <pic:pic>
                         <pic:nvPicPr>
-                          <pic:cNvPr descr="images/Macmillian_24_img1.png" id="25" name="Picture"/>
+                          <pic:cNvPr descr="images/Macmillian_24_img1.png" id="29" name="Picture"/>
                           <pic:cNvPicPr>
                             <a:picLocks noChangeArrowheads="1" noChangeAspect="1"/>
                           </pic:cNvPicPr>
                         </pic:nvPicPr>
                         <pic:blipFill>
-                          <a:blip r:embed="rId23"/>
+                          <a:blip r:embed="rId27"/>
                           <a:stretch>
                             <a:fillRect/>
                           </a:stretch>
@@ -208,9 +319,9 @@
         <w:t xml:space="preserve">Macmillan-Scott &amp; Musolesi (2024)</w:t>
       </w:r>
     </w:p>
-    <w:bookmarkEnd w:id="26"/>
-    <w:bookmarkEnd w:id="27"/>
-    <w:bookmarkStart w:id="38" w:name="X2755ee8ffcda298d473dc26860f5f7290170fe4"/>
+    <w:bookmarkEnd w:id="30"/>
+    <w:bookmarkEnd w:id="31"/>
+    <w:bookmarkStart w:id="42" w:name="X2755ee8ffcda298d473dc26860f5f7290170fe4"/>
     <w:p>
       <w:pPr>
         <w:pStyle w:val="Heading2"/>
@@ -259,7 +370,7 @@
         <w:t xml:space="preserve">We design a battery of semantic illusions and cognitive reflection tests, aimed to elicit intuitive yet erroneous responses. We administer these tasks, traditionally used to study reasoning and decision-making in humans, to OpenAI’s generative pre-trained transformer model family. The results show that as the models expand in size and linguistic proficiency they increasingly display human-like intuitive system 1 thinking and associated cognitive errors. This pattern shifts notably with the introduction of ChatGPT models, which tend to respond correctly, avoiding the traps embedded in the tasks. Both ChatGPT-3.5 and 4 utilize the input–output context window to engage in chain-of-thought reasoning, reminiscent of how people use notepads to support their system 2 thinking. Yet, they remain accurate even when prevented from engaging in chain-of-thought reasoning, indicating that their system-1-like next-word generation processes are more accurate than those of older models. Our findings highlight the value of applying psychological methodologies to study large language models, as this can uncover previously undetected emergent characteristics.</w:t>
       </w:r>
     </w:p>
-    <w:bookmarkStart w:id="37" w:name="fig-macmillian"/>
+    <w:bookmarkStart w:id="41" w:name="fig-macmillian"/>
     <w:tbl>
       <w:tblPr>
         <w:tblStyle w:val="Table"/>
@@ -284,18 +395,18 @@
                 <wp:inline>
                   <wp:extent cx="1975104" cy="1521636"/>
                   <wp:effectExtent b="0" l="0" r="0" t="0"/>
-                  <wp:docPr descr="" title="" id="29" name="Picture"/>
+                  <wp:docPr descr="" title="" id="33" name="Picture"/>
                   <a:graphic>
                     <a:graphicData uri="http://schemas.openxmlformats.org/drawingml/2006/picture">
                       <pic:pic>
                         <pic:nvPicPr>
-                          <pic:cNvPr descr="images/Hagendorff_23_img1.png" id="30" name="Picture"/>
+                          <pic:cNvPr descr="images/Hagendorff_23_img1.png" id="34" name="Picture"/>
                           <pic:cNvPicPr>
                             <a:picLocks noChangeArrowheads="1" noChangeAspect="1"/>
                           </pic:cNvPicPr>
                         </pic:nvPicPr>
                         <pic:blipFill>
-                          <a:blip r:embed="rId28"/>
+                          <a:blip r:embed="rId32"/>
                           <a:stretch>
                             <a:fillRect/>
                           </a:stretch>
@@ -334,18 +445,18 @@
                 <wp:inline>
                   <wp:extent cx="1975104" cy="2052056"/>
                   <wp:effectExtent b="0" l="0" r="0" t="0"/>
-                  <wp:docPr descr="" title="" id="32" name="Picture"/>
+                  <wp:docPr descr="" title="" id="36" name="Picture"/>
                   <a:graphic>
                     <a:graphicData uri="http://schemas.openxmlformats.org/drawingml/2006/picture">
                       <pic:pic>
                         <pic:nvPicPr>
-                          <pic:cNvPr descr="images/Hagendorff_23_img2.png" id="33" name="Picture"/>
+                          <pic:cNvPr descr="images/Hagendorff_23_img2.png" id="37" name="Picture"/>
                           <pic:cNvPicPr>
                             <a:picLocks noChangeArrowheads="1" noChangeAspect="1"/>
                           </pic:cNvPicPr>
                         </pic:nvPicPr>
                         <pic:blipFill>
-                          <a:blip r:embed="rId31"/>
+                          <a:blip r:embed="rId35"/>
                           <a:stretch>
                             <a:fillRect/>
                           </a:stretch>
@@ -384,18 +495,18 @@
                 <wp:inline>
                   <wp:extent cx="1975104" cy="1564154"/>
                   <wp:effectExtent b="0" l="0" r="0" t="0"/>
-                  <wp:docPr descr="" title="" id="35" name="Picture"/>
+                  <wp:docPr descr="" title="" id="39" name="Picture"/>
                   <a:graphic>
                     <a:graphicData uri="http://schemas.openxmlformats.org/drawingml/2006/picture">
                       <pic:pic>
                         <pic:nvPicPr>
-                          <pic:cNvPr descr="images/Hagendorff_23_img3.png" id="36" name="Picture"/>
+                          <pic:cNvPr descr="images/Hagendorff_23_img3.png" id="40" name="Picture"/>
                           <pic:cNvPicPr>
                             <a:picLocks noChangeArrowheads="1" noChangeAspect="1"/>
                           </pic:cNvPicPr>
                         </pic:nvPicPr>
                         <pic:blipFill>
-                          <a:blip r:embed="rId34"/>
+                          <a:blip r:embed="rId38"/>
                           <a:stretch>
                             <a:fillRect/>
                           </a:stretch>
@@ -443,9 +554,9 @@
         <w:t xml:space="preserve">Hagendorff et al. (2023)</w:t>
       </w:r>
     </w:p>
-    <w:bookmarkEnd w:id="37"/>
-    <w:bookmarkEnd w:id="38"/>
-    <w:bookmarkStart w:id="42" w:name="X442f4f16b28ab5fcaf07f0fdf8cbd932f944726"/>
+    <w:bookmarkEnd w:id="41"/>
+    <w:bookmarkEnd w:id="42"/>
+    <w:bookmarkStart w:id="46" w:name="X442f4f16b28ab5fcaf07f0fdf8cbd932f944726"/>
     <w:p>
       <w:pPr>
         <w:pStyle w:val="Heading2"/>
@@ -503,18 +614,18 @@
           <wp:inline>
             <wp:extent cx="5334000" cy="2298182"/>
             <wp:effectExtent b="0" l="0" r="0" t="0"/>
-            <wp:docPr descr="Figure from Binz &amp; Schulz (2023)" title="" id="40" name="Picture"/>
+            <wp:docPr descr="Figure from Binz &amp; Schulz (2023)" title="" id="44" name="Picture"/>
             <a:graphic>
               <a:graphicData uri="http://schemas.openxmlformats.org/drawingml/2006/picture">
                 <pic:pic>
                   <pic:nvPicPr>
-                    <pic:cNvPr descr="images/Binz_23_img1.png" id="41" name="Picture"/>
+                    <pic:cNvPr descr="images/Binz_23_img1.png" id="45" name="Picture"/>
                     <pic:cNvPicPr>
                       <a:picLocks noChangeArrowheads="1" noChangeAspect="1"/>
                     </pic:cNvPicPr>
                   </pic:nvPicPr>
                   <pic:blipFill>
-                    <a:blip r:embed="rId39"/>
+                    <a:blip r:embed="rId43"/>
                     <a:stretch>
                       <a:fillRect/>
                     </a:stretch>
@@ -555,8 +666,8 @@
         <w:t xml:space="preserve">Binz &amp; Schulz (2023)</w:t>
       </w:r>
     </w:p>
-    <w:bookmarkEnd w:id="42"/>
-    <w:bookmarkStart w:id="46" w:name="Xe1ab133996f7df78da2e1ddfdfe0a7dc104473e"/>
+    <w:bookmarkEnd w:id="46"/>
+    <w:bookmarkStart w:id="50" w:name="Xe1ab133996f7df78da2e1ddfdfe0a7dc104473e"/>
     <w:p>
       <w:pPr>
         <w:pStyle w:val="Heading2"/>
@@ -614,18 +725,18 @@
           <wp:inline>
             <wp:extent cx="5334000" cy="3395140"/>
             <wp:effectExtent b="0" l="0" r="0" t="0"/>
-            <wp:docPr descr="Figure from Yax et al. (2024)" title="" id="44" name="Picture"/>
+            <wp:docPr descr="Figure from Yax et al. (2024)" title="" id="48" name="Picture"/>
             <a:graphic>
               <a:graphicData uri="http://schemas.openxmlformats.org/drawingml/2006/picture">
                 <pic:pic>
                   <pic:nvPicPr>
-                    <pic:cNvPr descr="images/Yax_24_img1.png" id="45" name="Picture"/>
+                    <pic:cNvPr descr="images/Yax_24_img1.png" id="49" name="Picture"/>
                     <pic:cNvPicPr>
                       <a:picLocks noChangeArrowheads="1" noChangeAspect="1"/>
                     </pic:cNvPicPr>
                   </pic:nvPicPr>
                   <pic:blipFill>
-                    <a:blip r:embed="rId43"/>
+                    <a:blip r:embed="rId47"/>
                     <a:stretch>
                       <a:fillRect/>
                     </a:stretch>
@@ -666,8 +777,8 @@
         <w:t xml:space="preserve">Yax et al. (2024)</w:t>
       </w:r>
     </w:p>
-    <w:bookmarkEnd w:id="46"/>
-    <w:bookmarkStart w:id="47" w:name="X6a290ff920ddd21547e235a2b4a9834785eff8c"/>
+    <w:bookmarkEnd w:id="50"/>
+    <w:bookmarkStart w:id="51" w:name="X6a290ff920ddd21547e235a2b4a9834785eff8c"/>
     <w:p>
       <w:pPr>
         <w:pStyle w:val="Heading2"/>
@@ -724,8 +835,8 @@
         <w:t xml:space="preserve">Bhatia (2024)</w:t>
       </w:r>
     </w:p>
-    <w:bookmarkEnd w:id="47"/>
-    <w:bookmarkStart w:id="51" w:name="Xa1af957ac16611f0b8f12aa3a9cfdade66fa2b9"/>
+    <w:bookmarkEnd w:id="51"/>
+    <w:bookmarkStart w:id="55" w:name="Xa1af957ac16611f0b8f12aa3a9cfdade66fa2b9"/>
     <w:p>
       <w:pPr>
         <w:pStyle w:val="Heading2"/>
@@ -804,18 +915,18 @@
           <wp:inline>
             <wp:extent cx="5334000" cy="5947410"/>
             <wp:effectExtent b="0" l="0" r="0" t="0"/>
-            <wp:docPr descr="Figure from Nguyen (2024)" title="" id="49" name="Picture"/>
+            <wp:docPr descr="Figure from Nguyen (2024)" title="" id="53" name="Picture"/>
             <a:graphic>
               <a:graphicData uri="http://schemas.openxmlformats.org/drawingml/2006/picture">
                 <pic:pic>
                   <pic:nvPicPr>
-                    <pic:cNvPr descr="images/Nguyen_24_img.png" id="50" name="Picture"/>
+                    <pic:cNvPr descr="images/Nguyen_24_img.png" id="54" name="Picture"/>
                     <pic:cNvPicPr>
                       <a:picLocks noChangeArrowheads="1" noChangeAspect="1"/>
                     </pic:cNvPicPr>
                   </pic:nvPicPr>
                   <pic:blipFill>
-                    <a:blip r:embed="rId48"/>
+                    <a:blip r:embed="rId52"/>
                     <a:stretch>
                       <a:fillRect/>
                     </a:stretch>
@@ -856,8 +967,8 @@
         <w:t xml:space="preserve">Nguyen (2024)</w:t>
       </w:r>
     </w:p>
-    <w:bookmarkEnd w:id="51"/>
-    <w:bookmarkStart w:id="55" w:name="X1041660292726922795a81d0b552f2085b8dbc4"/>
+    <w:bookmarkEnd w:id="55"/>
+    <w:bookmarkStart w:id="59" w:name="X1041660292726922795a81d0b552f2085b8dbc4"/>
     <w:p>
       <w:pPr>
         <w:pStyle w:val="Heading2"/>
@@ -927,18 +1038,18 @@
           <wp:inline>
             <wp:extent cx="5334000" cy="2741975"/>
             <wp:effectExtent b="0" l="0" r="0" t="0"/>
-            <wp:docPr descr="Figure from Mei et al. (2024)" title="" id="53" name="Picture"/>
+            <wp:docPr descr="Figure from Mei et al. (2024)" title="" id="57" name="Picture"/>
             <a:graphic>
               <a:graphicData uri="http://schemas.openxmlformats.org/drawingml/2006/picture">
                 <pic:pic>
                   <pic:nvPicPr>
-                    <pic:cNvPr descr="images/Mei_24_img.png" id="54" name="Picture"/>
+                    <pic:cNvPr descr="images/Mei_24_img.png" id="58" name="Picture"/>
                     <pic:cNvPicPr>
                       <a:picLocks noChangeArrowheads="1" noChangeAspect="1"/>
                     </pic:cNvPicPr>
                   </pic:nvPicPr>
                   <pic:blipFill>
-                    <a:blip r:embed="rId52"/>
+                    <a:blip r:embed="rId56"/>
                     <a:stretch>
                       <a:fillRect/>
                     </a:stretch>
@@ -979,8 +1090,8 @@
         <w:t xml:space="preserve">Mei et al. (2024)</w:t>
       </w:r>
     </w:p>
-    <w:bookmarkEnd w:id="55"/>
-    <w:bookmarkStart w:id="63" w:name="Xdb64b613e9aaf6750506f062db2e26d1279ff29"/>
+    <w:bookmarkEnd w:id="59"/>
+    <w:bookmarkStart w:id="67" w:name="Xdb64b613e9aaf6750506f062db2e26d1279ff29"/>
     <w:p>
       <w:pPr>
         <w:pStyle w:val="Heading2"/>
@@ -1029,7 +1140,7 @@
         <w:t xml:space="preserve">Several strands of research have aimed to bridge the gap between artificial intelligence (AI) and human decision-makers in AI-assisted decision-making, where humans are the consumers of AI model predictions and the ultimate decision-makers in high-stakes applications. However, people’s perception and understanding are often distorted by their cognitive biases, such as confirmation bias, anchoring bias, availability bias, to name a few. In this work, we use knowledge from the field of cognitive science to account for cognitive biases in the human-AI collaborative decision-making setting, and mitigate their negative effects on collaborative performance. To this end, we mathematically model cognitive biases and provide a general framework through which researchers and practitioners can understand the interplay between cognitive biases and human-AI accuracy. We then focus specifically on anchoring bias, a bias commonly encountered in human-AI collaboration. We implement a time-based de-anchoring strategy and conduct our first user experiment that validates its effectiveness in human-AI collaborative decision-making. With this result, we design a time allocation strategy for a resource-constrained setting that achieves optimal human-AI collaboration under some assumptions. We, then, conduct a second user experiment which shows that our time allocation strategy with explanation can effectively de-anchor the human and improve collaborative performance when the AI model has low confidence and is incorrect.</w:t>
       </w:r>
     </w:p>
-    <w:bookmarkStart w:id="62" w:name="fig-rastogi"/>
+    <w:bookmarkStart w:id="66" w:name="fig-rastogi"/>
     <w:tbl>
       <w:tblPr>
         <w:tblStyle w:val="Table"/>
@@ -1053,18 +1164,18 @@
                 <wp:inline>
                   <wp:extent cx="2971800" cy="1284866"/>
                   <wp:effectExtent b="0" l="0" r="0" t="0"/>
-                  <wp:docPr descr="" title="" id="57" name="Picture"/>
+                  <wp:docPr descr="" title="" id="61" name="Picture"/>
                   <a:graphic>
                     <a:graphicData uri="http://schemas.openxmlformats.org/drawingml/2006/picture">
                       <pic:pic>
                         <pic:nvPicPr>
-                          <pic:cNvPr descr="images/Rastogi_24_img1.png" id="58" name="Picture"/>
+                          <pic:cNvPr descr="images/Rastogi_24_img1.png" id="62" name="Picture"/>
                           <pic:cNvPicPr>
                             <a:picLocks noChangeArrowheads="1" noChangeAspect="1"/>
                           </pic:cNvPicPr>
                         </pic:nvPicPr>
                         <pic:blipFill>
-                          <a:blip r:embed="rId56"/>
+                          <a:blip r:embed="rId60"/>
                           <a:stretch>
                             <a:fillRect/>
                           </a:stretch>
@@ -1103,18 +1214,18 @@
                 <wp:inline>
                   <wp:extent cx="2971800" cy="1650358"/>
                   <wp:effectExtent b="0" l="0" r="0" t="0"/>
-                  <wp:docPr descr="" title="" id="60" name="Picture"/>
+                  <wp:docPr descr="" title="" id="64" name="Picture"/>
                   <a:graphic>
                     <a:graphicData uri="http://schemas.openxmlformats.org/drawingml/2006/picture">
                       <pic:pic>
                         <pic:nvPicPr>
-                          <pic:cNvPr descr="images/Rastogi_24_img2.png" id="61" name="Picture"/>
+                          <pic:cNvPr descr="images/Rastogi_24_img2.png" id="65" name="Picture"/>
                           <pic:cNvPicPr>
                             <a:picLocks noChangeArrowheads="1" noChangeAspect="1"/>
                           </pic:cNvPicPr>
                         </pic:nvPicPr>
                         <pic:blipFill>
-                          <a:blip r:embed="rId59"/>
+                          <a:blip r:embed="rId63"/>
                           <a:stretch>
                             <a:fillRect/>
                           </a:stretch>
@@ -1162,9 +1273,9 @@
         <w:t xml:space="preserve">Rastogi et al. (2022)</w:t>
       </w:r>
     </w:p>
-    <w:bookmarkEnd w:id="62"/>
-    <w:bookmarkEnd w:id="63"/>
-    <w:bookmarkStart w:id="67" w:name="X09c8226ad7a6715d1a0ed42dfcf88cab6b0d0cd"/>
+    <w:bookmarkEnd w:id="66"/>
+    <w:bookmarkEnd w:id="67"/>
+    <w:bookmarkStart w:id="71" w:name="X09c8226ad7a6715d1a0ed42dfcf88cab6b0d0cd"/>
     <w:p>
       <w:pPr>
         <w:pStyle w:val="Heading2"/>
@@ -1222,18 +1333,18 @@
           <wp:inline>
             <wp:extent cx="5334000" cy="2545551"/>
             <wp:effectExtent b="0" l="0" r="0" t="0"/>
-            <wp:docPr descr="Figure from Westphal et al. (2023)" title="" id="65" name="Picture"/>
+            <wp:docPr descr="Figure from Westphal et al. (2023)" title="" id="69" name="Picture"/>
             <a:graphic>
               <a:graphicData uri="http://schemas.openxmlformats.org/drawingml/2006/picture">
                 <pic:pic>
                   <pic:nvPicPr>
-                    <pic:cNvPr descr="images/Westphal_23_img.png" id="66" name="Picture"/>
+                    <pic:cNvPr descr="images/Westphal_23_img.png" id="70" name="Picture"/>
                     <pic:cNvPicPr>
                       <a:picLocks noChangeArrowheads="1" noChangeAspect="1"/>
                     </pic:cNvPicPr>
                   </pic:nvPicPr>
                   <pic:blipFill>
-                    <a:blip r:embed="rId64"/>
+                    <a:blip r:embed="rId68"/>
                     <a:stretch>
                       <a:fillRect/>
                     </a:stretch>
@@ -1274,8 +1385,8 @@
         <w:t xml:space="preserve">Westphal et al. (2023)</w:t>
       </w:r>
     </w:p>
-    <w:bookmarkEnd w:id="67"/>
-    <w:bookmarkStart w:id="71" w:name="Xd37071bb0a823bda43f1a3f6432c5e07f58892e"/>
+    <w:bookmarkEnd w:id="71"/>
+    <w:bookmarkStart w:id="75" w:name="Xd37071bb0a823bda43f1a3f6432c5e07f58892e"/>
     <w:p>
       <w:pPr>
         <w:pStyle w:val="Heading2"/>
@@ -1345,18 +1456,18 @@
           <wp:inline>
             <wp:extent cx="5334000" cy="3185968"/>
             <wp:effectExtent b="0" l="0" r="0" t="0"/>
-            <wp:docPr descr="Zhao et al. (2024)" title="" id="69" name="Picture"/>
+            <wp:docPr descr="Zhao et al. (2024)" title="" id="73" name="Picture"/>
             <a:graphic>
               <a:graphicData uri="http://schemas.openxmlformats.org/drawingml/2006/picture">
                 <pic:pic>
                   <pic:nvPicPr>
-                    <pic:cNvPr descr="images/Zhao_24_img.png" id="70" name="Picture"/>
+                    <pic:cNvPr descr="images/Zhao_24_img.png" id="74" name="Picture"/>
                     <pic:cNvPicPr>
                       <a:picLocks noChangeArrowheads="1" noChangeAspect="1"/>
                     </pic:cNvPicPr>
                   </pic:nvPicPr>
                   <pic:blipFill>
-                    <a:blip r:embed="rId68"/>
+                    <a:blip r:embed="rId72"/>
                     <a:stretch>
                       <a:fillRect/>
                     </a:stretch>
@@ -1391,8 +1502,8 @@
         <w:t xml:space="preserve">Zhao et al. (2024)</w:t>
       </w:r>
     </w:p>
-    <w:bookmarkEnd w:id="71"/>
-    <w:bookmarkStart w:id="75" w:name="Xcdb7581124fd8a9c27b372d4c98558df74dd4e4"/>
+    <w:bookmarkEnd w:id="75"/>
+    <w:bookmarkStart w:id="79" w:name="Xcdb7581124fd8a9c27b372d4c98558df74dd4e4"/>
     <w:p>
       <w:pPr>
         <w:pStyle w:val="Heading2"/>
@@ -1450,18 +1561,18 @@
           <wp:inline>
             <wp:extent cx="5334000" cy="2203760"/>
             <wp:effectExtent b="0" l="0" r="0" t="0"/>
-            <wp:docPr descr="Figure from Suri et al. (2024)" title="" id="73" name="Picture"/>
+            <wp:docPr descr="Figure from Suri et al. (2024)" title="" id="77" name="Picture"/>
             <a:graphic>
               <a:graphicData uri="http://schemas.openxmlformats.org/drawingml/2006/picture">
                 <pic:pic>
                   <pic:nvPicPr>
-                    <pic:cNvPr descr="images/Suri_24_img.png" id="74" name="Picture"/>
+                    <pic:cNvPr descr="images/Suri_24_img.png" id="78" name="Picture"/>
                     <pic:cNvPicPr>
                       <a:picLocks noChangeArrowheads="1" noChangeAspect="1"/>
                     </pic:cNvPicPr>
                   </pic:nvPicPr>
                   <pic:blipFill>
-                    <a:blip r:embed="rId72"/>
+                    <a:blip r:embed="rId76"/>
                     <a:stretch>
                       <a:fillRect/>
                     </a:stretch>
@@ -1502,8 +1613,8 @@
         <w:t xml:space="preserve">Suri et al. (2024)</w:t>
       </w:r>
     </w:p>
-    <w:bookmarkEnd w:id="75"/>
-    <w:bookmarkStart w:id="83" w:name="X51da16af2edc0dd36414e24cca41083e8c64f05"/>
+    <w:bookmarkEnd w:id="79"/>
+    <w:bookmarkStart w:id="87" w:name="X51da16af2edc0dd36414e24cca41083e8c64f05"/>
     <w:p>
       <w:pPr>
         <w:pStyle w:val="Heading2"/>
@@ -1564,7 +1675,7 @@
         <w:t xml:space="preserve">can mitigate, but does not eliminate, discrepancies between LLM and human responses. Although directly eliciting preferences using LLMs may yield misleading results, combining chain-of-thought conjoint with topic modeling aids in hypothesis generation, enabling researchers to explore the underpinnings of preferences. Chain-of-thought conjoint provides a structured framework for marketers to use LLMs to identify potential attributes or factors that can explain preference heterogeneity across different customers and contexts.</w:t>
       </w:r>
     </w:p>
-    <w:bookmarkStart w:id="82" w:name="fig-goli"/>
+    <w:bookmarkStart w:id="86" w:name="fig-goli"/>
     <w:tbl>
       <w:tblPr>
         <w:tblStyle w:val="Table"/>
@@ -1587,18 +1698,18 @@
                 <wp:inline>
                   <wp:extent cx="5334000" cy="1957642"/>
                   <wp:effectExtent b="0" l="0" r="0" t="0"/>
-                  <wp:docPr descr="" title="" id="77" name="Picture"/>
+                  <wp:docPr descr="" title="" id="81" name="Picture"/>
                   <a:graphic>
                     <a:graphicData uri="http://schemas.openxmlformats.org/drawingml/2006/picture">
                       <pic:pic>
                         <pic:nvPicPr>
-                          <pic:cNvPr descr="images/Goli_24_img1.png" id="78" name="Picture"/>
+                          <pic:cNvPr descr="images/Goli_24_img1.png" id="82" name="Picture"/>
                           <pic:cNvPicPr>
                             <a:picLocks noChangeArrowheads="1" noChangeAspect="1"/>
                           </pic:cNvPicPr>
                         </pic:nvPicPr>
                         <pic:blipFill>
-                          <a:blip r:embed="rId76"/>
+                          <a:blip r:embed="rId80"/>
                           <a:stretch>
                             <a:fillRect/>
                           </a:stretch>
@@ -1655,18 +1766,18 @@
                 <wp:inline>
                   <wp:extent cx="5334000" cy="3002739"/>
                   <wp:effectExtent b="0" l="0" r="0" t="0"/>
-                  <wp:docPr descr="" title="" id="80" name="Picture"/>
+                  <wp:docPr descr="" title="" id="84" name="Picture"/>
                   <a:graphic>
                     <a:graphicData uri="http://schemas.openxmlformats.org/drawingml/2006/picture">
                       <pic:pic>
                         <pic:nvPicPr>
-                          <pic:cNvPr descr="images/Goli_24_img2.png" id="81" name="Picture"/>
+                          <pic:cNvPr descr="images/Goli_24_img2.png" id="85" name="Picture"/>
                           <pic:cNvPicPr>
                             <a:picLocks noChangeArrowheads="1" noChangeAspect="1"/>
                           </pic:cNvPicPr>
                         </pic:nvPicPr>
                         <pic:blipFill>
-                          <a:blip r:embed="rId79"/>
+                          <a:blip r:embed="rId83"/>
                           <a:stretch>
                             <a:fillRect/>
                           </a:stretch>
@@ -1714,9 +1825,9 @@
         <w:t xml:space="preserve">Goli &amp; Singh (2024)</w:t>
       </w:r>
     </w:p>
-    <w:bookmarkEnd w:id="82"/>
-    <w:bookmarkEnd w:id="83"/>
-    <w:bookmarkStart w:id="84" w:name="Xdf2790a4b7142c5f7d530866e65af31fa0e628e"/>
+    <w:bookmarkEnd w:id="86"/>
+    <w:bookmarkEnd w:id="87"/>
+    <w:bookmarkStart w:id="88" w:name="Xdf2790a4b7142c5f7d530866e65af31fa0e628e"/>
     <w:p>
       <w:pPr>
         <w:pStyle w:val="Heading2"/>
@@ -1782,8 +1893,8 @@
         <w:t xml:space="preserve">Lampinen et al. (2024)</w:t>
       </w:r>
     </w:p>
-    <w:bookmarkEnd w:id="84"/>
-    <w:bookmarkStart w:id="88" w:name="X338c4234da064d8a2e7b0be74783db6a0cae6af"/>
+    <w:bookmarkEnd w:id="88"/>
+    <w:bookmarkStart w:id="92" w:name="X338c4234da064d8a2e7b0be74783db6a0cae6af"/>
     <w:p>
       <w:pPr>
         <w:pStyle w:val="Heading2"/>
@@ -1841,18 +1952,18 @@
           <wp:inline>
             <wp:extent cx="5334000" cy="6563590"/>
             <wp:effectExtent b="0" l="0" r="0" t="0"/>
-            <wp:docPr descr="Figure from Chen et al. (2023)" title="" id="86" name="Picture"/>
+            <wp:docPr descr="Figure from Chen et al. (2023)" title="" id="90" name="Picture"/>
             <a:graphic>
               <a:graphicData uri="http://schemas.openxmlformats.org/drawingml/2006/picture">
                 <pic:pic>
                   <pic:nvPicPr>
-                    <pic:cNvPr descr="images/Chen_23_img.png" id="87" name="Picture"/>
+                    <pic:cNvPr descr="images/Chen_23_img.png" id="91" name="Picture"/>
                     <pic:cNvPicPr>
                       <a:picLocks noChangeArrowheads="1" noChangeAspect="1"/>
                     </pic:cNvPicPr>
                   </pic:nvPicPr>
                   <pic:blipFill>
-                    <a:blip r:embed="rId85"/>
+                    <a:blip r:embed="rId89"/>
                     <a:stretch>
                       <a:fillRect/>
                     </a:stretch>
@@ -1893,8 +2004,8 @@
         <w:t xml:space="preserve">Chen et al. (2023)</w:t>
       </w:r>
     </w:p>
-    <w:bookmarkEnd w:id="88"/>
-    <w:bookmarkStart w:id="92" w:name="X0a1acf5a7db092b63f28321d092370c7e84d223"/>
+    <w:bookmarkEnd w:id="92"/>
+    <w:bookmarkStart w:id="96" w:name="X0a1acf5a7db092b63f28321d092370c7e84d223"/>
     <w:p>
       <w:pPr>
         <w:pStyle w:val="Heading2"/>
@@ -1961,18 +2072,18 @@
           <wp:inline>
             <wp:extent cx="5334000" cy="2422654"/>
             <wp:effectExtent b="0" l="0" r="0" t="0"/>
-            <wp:docPr descr="Figure from Matz et al. (2024)" title="" id="90" name="Picture"/>
+            <wp:docPr descr="Figure from Matz et al. (2024)" title="" id="94" name="Picture"/>
             <a:graphic>
               <a:graphicData uri="http://schemas.openxmlformats.org/drawingml/2006/picture">
                 <pic:pic>
                   <pic:nvPicPr>
-                    <pic:cNvPr descr="images/Matz_24_img.png" id="91" name="Picture"/>
+                    <pic:cNvPr descr="images/Matz_24_img.png" id="95" name="Picture"/>
                     <pic:cNvPicPr>
                       <a:picLocks noChangeArrowheads="1" noChangeAspect="1"/>
                     </pic:cNvPicPr>
                   </pic:nvPicPr>
                   <pic:blipFill>
-                    <a:blip r:embed="rId89"/>
+                    <a:blip r:embed="rId93"/>
                     <a:stretch>
                       <a:fillRect/>
                     </a:stretch>
@@ -2013,8 +2124,8 @@
         <w:t xml:space="preserve">Matz et al. (2024)</w:t>
       </w:r>
     </w:p>
-    <w:bookmarkEnd w:id="92"/>
-    <w:bookmarkStart w:id="93" w:name="X41cd58cd9dd9b78ae3fa012adfdf6d5933017ea"/>
+    <w:bookmarkEnd w:id="96"/>
+    <w:bookmarkStart w:id="97" w:name="X41cd58cd9dd9b78ae3fa012adfdf6d5933017ea"/>
     <w:p>
       <w:pPr>
         <w:pStyle w:val="Heading2"/>
@@ -2071,8 +2182,8 @@
         <w:t xml:space="preserve">Nobandegani et al. (2023)</w:t>
       </w:r>
     </w:p>
-    <w:bookmarkEnd w:id="93"/>
-    <w:bookmarkStart w:id="97" w:name="X5629c832172e4e7ef28331f1dfb54ea3c53c994"/>
+    <w:bookmarkEnd w:id="97"/>
+    <w:bookmarkStart w:id="101" w:name="X5629c832172e4e7ef28331f1dfb54ea3c53c994"/>
     <w:p>
       <w:pPr>
         <w:pStyle w:val="Heading2"/>
@@ -2142,18 +2253,18 @@
           <wp:inline>
             <wp:extent cx="5334000" cy="2881642"/>
             <wp:effectExtent b="0" l="0" r="0" t="0"/>
-            <wp:docPr descr="Figure from Tjuatja et al. (2024)" title="" id="95" name="Picture"/>
+            <wp:docPr descr="Figure from Tjuatja et al. (2024)" title="" id="99" name="Picture"/>
             <a:graphic>
               <a:graphicData uri="http://schemas.openxmlformats.org/drawingml/2006/picture">
                 <pic:pic>
                   <pic:nvPicPr>
-                    <pic:cNvPr descr="images/Tjuatja_24_img.png" id="96" name="Picture"/>
+                    <pic:cNvPr descr="images/Tjuatja_24_img.png" id="100" name="Picture"/>
                     <pic:cNvPicPr>
                       <a:picLocks noChangeArrowheads="1" noChangeAspect="1"/>
                     </pic:cNvPicPr>
                   </pic:nvPicPr>
                   <pic:blipFill>
-                    <a:blip r:embed="rId94"/>
+                    <a:blip r:embed="rId98"/>
                     <a:stretch>
                       <a:fillRect/>
                     </a:stretch>
@@ -2194,8 +2305,8 @@
         <w:t xml:space="preserve">Tjuatja et al. (2024)</w:t>
       </w:r>
     </w:p>
-    <w:bookmarkEnd w:id="97"/>
-    <w:bookmarkStart w:id="98" w:name="X579254ea77b92dc82d478e019aec15455a6ebe8"/>
+    <w:bookmarkEnd w:id="101"/>
+    <w:bookmarkStart w:id="102" w:name="X579254ea77b92dc82d478e019aec15455a6ebe8"/>
     <w:p>
       <w:pPr>
         <w:pStyle w:val="Heading2"/>
@@ -2252,8 +2363,8 @@
         <w:t xml:space="preserve">Stadler et al. (2024)</w:t>
       </w:r>
     </w:p>
-    <w:bookmarkEnd w:id="98"/>
-    <w:bookmarkStart w:id="99" w:name="Xb607b209127521fe46759f6a96b459beb0a5776"/>
+    <w:bookmarkEnd w:id="102"/>
+    <w:bookmarkStart w:id="103" w:name="Xb607b209127521fe46759f6a96b459beb0a5776"/>
     <w:p>
       <w:pPr>
         <w:pStyle w:val="Heading2"/>
@@ -2302,8 +2413,8 @@
         <w:t xml:space="preserve">Resolving the dichotomy between the human-like yet constrained reasoning processes of Cognitive Architectures and the broad but often noisy inference behavior of Large Language Models (LLMs) remains a challenging but exciting pursuit, for enabling reliable machine reasoning capabilities in production systems. Because Cognitive Architectures are famously developed for the purpose of modeling the internal mechanisms of human cognitive decision-making at a computational level, new investigations consider the goal of informing LLMs with the knowledge necessary for replicating such processes, e.g., guided perception, memory, goal-setting, and action. Previous approaches that use LLMs for grounded decision-making struggle with complex reasoning tasks that require slower, deliberate cognition over fast and intuitive inference—reporting issues related to the lack of sufficient grounding, as in hallucination. To resolve these challenges, we introduce LLM-ACTR, a novel neurosymbolic architecture that provides human-aligned and versatile decision-making by integrating the ACT-R Cognitive Architecture with LLMs. Our framework extracts and embeds knowledge of ACT-R’s internal decision-making process as latent neural representations, injects this information into trainable LLM adapter layers, and fine-tunes the LLMs for downstream prediction. Our experiments on novel Design for Manufacturing tasks show both improved task performance as well as improved grounded decision-making capability of our approach, compared to LLM-only baselines that leverage chain-of-thought reasoning strategies.</w:t>
       </w:r>
     </w:p>
-    <w:bookmarkEnd w:id="99"/>
-    <w:bookmarkStart w:id="141" w:name="X6d26b6202d47b101bd01477e30c3701c59bcaad"/>
+    <w:bookmarkEnd w:id="103"/>
+    <w:bookmarkStart w:id="147" w:name="X6d26b6202d47b101bd01477e30c3701c59bcaad"/>
     <w:p>
       <w:pPr>
         <w:pStyle w:val="Heading2"/>
@@ -2373,18 +2484,18 @@
           <wp:inline>
             <wp:extent cx="5334000" cy="5792265"/>
             <wp:effectExtent b="0" l="0" r="0" t="0"/>
-            <wp:docPr descr="Figure from Cheung et al. (2024)" title="" id="101" name="Picture"/>
+            <wp:docPr descr="Figure from Cheung et al. (2024)" title="" id="105" name="Picture"/>
             <a:graphic>
               <a:graphicData uri="http://schemas.openxmlformats.org/drawingml/2006/picture">
                 <pic:pic>
                   <pic:nvPicPr>
-                    <pic:cNvPr descr="images/Cheung_24_img.png" id="102" name="Picture"/>
+                    <pic:cNvPr descr="images/Cheung_24_img.png" id="106" name="Picture"/>
                     <pic:cNvPicPr>
                       <a:picLocks noChangeArrowheads="1" noChangeAspect="1"/>
                     </pic:cNvPicPr>
                   </pic:nvPicPr>
                   <pic:blipFill>
-                    <a:blip r:embed="rId100"/>
+                    <a:blip r:embed="rId104"/>
                     <a:stretch>
                       <a:fillRect/>
                     </a:stretch>
@@ -2425,8 +2536,8 @@
         <w:t xml:space="preserve">Cheung et al. (2024)</w:t>
       </w:r>
     </w:p>
-    <w:bookmarkStart w:id="140" w:name="refs"/>
-    <w:bookmarkStart w:id="104" w:name="ref-bhatiaExploringVariabilityRisk2024"/>
+    <w:bookmarkStart w:id="146" w:name="refs"/>
+    <w:bookmarkStart w:id="108" w:name="ref-bhatiaExploringVariabilityRisk2024"/>
     <w:p>
       <w:pPr>
         <w:pStyle w:val="Bibliography"/>
@@ -2463,7 +2574,7 @@
       <w:r>
         <w:t xml:space="preserve"> </w:t>
       </w:r>
-      <w:hyperlink r:id="rId103">
+      <w:hyperlink r:id="rId107">
         <w:r>
           <w:rPr>
             <w:rStyle w:val="Hyperlink"/>
@@ -2472,8 +2583,8 @@
         </w:r>
       </w:hyperlink>
     </w:p>
-    <w:bookmarkEnd w:id="104"/>
-    <w:bookmarkStart w:id="106" w:name="ref-binzUsingCognitivePsychology2023"/>
+    <w:bookmarkEnd w:id="108"/>
+    <w:bookmarkStart w:id="110" w:name="ref-binzUsingCognitivePsychology2023"/>
     <w:p>
       <w:pPr>
         <w:pStyle w:val="Bibliography"/>
@@ -2519,7 +2630,7 @@
       <w:r>
         <w:t xml:space="preserve"> </w:t>
       </w:r>
-      <w:hyperlink r:id="rId105">
+      <w:hyperlink r:id="rId109">
         <w:r>
           <w:rPr>
             <w:rStyle w:val="Hyperlink"/>
@@ -2528,20 +2639,65 @@
         </w:r>
       </w:hyperlink>
     </w:p>
-    <w:bookmarkEnd w:id="106"/>
-    <w:bookmarkStart w:id="108" w:name="ref-chenEmergenceEconomicRationality2023"/>
+    <w:bookmarkEnd w:id="110"/>
+    <w:bookmarkStart w:id="112" w:name="ref-bucincaTrustThinkCognitive2021"/>
     <w:p>
       <w:pPr>
         <w:pStyle w:val="Bibliography"/>
       </w:pPr>
       <w:r>
-        <w:t xml:space="preserve">Chen, Y., Liu, T. X., Shan, Y., &amp; Zhong, S. (2023). The emergence of economic rationality of</w:t>
-      </w:r>
-      <w:r>
-        <w:t xml:space="preserve"> </w:t>
-      </w:r>
-      <w:r>
-        <w:t xml:space="preserve">GPT</w:t>
+        <w:t xml:space="preserve">Buçinca, Z., Malaya, M. B., &amp; Gajos, K. Z. (2021). To</w:t>
+      </w:r>
+      <w:r>
+        <w:t xml:space="preserve"> </w:t>
+      </w:r>
+      <w:r>
+        <w:t xml:space="preserve">Trust</w:t>
+      </w:r>
+      <w:r>
+        <w:t xml:space="preserve"> </w:t>
+      </w:r>
+      <w:r>
+        <w:t xml:space="preserve">or to</w:t>
+      </w:r>
+      <w:r>
+        <w:t xml:space="preserve"> </w:t>
+      </w:r>
+      <w:r>
+        <w:t xml:space="preserve">Think</w:t>
+      </w:r>
+      <w:r>
+        <w:t xml:space="preserve">:</w:t>
+      </w:r>
+      <w:r>
+        <w:t xml:space="preserve"> </w:t>
+      </w:r>
+      <w:r>
+        <w:t xml:space="preserve">Cognitive Forcing Functions Can Reduce Overreliance</w:t>
+      </w:r>
+      <w:r>
+        <w:t xml:space="preserve"> </w:t>
+      </w:r>
+      <w:r>
+        <w:t xml:space="preserve">on</w:t>
+      </w:r>
+      <w:r>
+        <w:t xml:space="preserve"> </w:t>
+      </w:r>
+      <w:r>
+        <w:t xml:space="preserve">AI</w:t>
+      </w:r>
+      <w:r>
+        <w:t xml:space="preserve"> </w:t>
+      </w:r>
+      <w:r>
+        <w:t xml:space="preserve">in</w:t>
+      </w:r>
+      <w:r>
+        <w:t xml:space="preserve"> </w:t>
+      </w:r>
+      <w:r>
+        <w:t xml:space="preserve">AI-assisted Decision-making</w:t>
       </w:r>
       <w:r>
         <w:t xml:space="preserve">.</w:t>
@@ -2554,7 +2710,7 @@
           <w:i/>
           <w:iCs/>
         </w:rPr>
-        <w:t xml:space="preserve">Proceedings of the National Academy of Sciences</w:t>
+        <w:t xml:space="preserve">Proceedings of the ACM on Human-Computer Interaction</w:t>
       </w:r>
       <w:r>
         <w:t xml:space="preserve">,</w:t>
@@ -2567,6 +2723,62 @@
           <w:i/>
           <w:iCs/>
         </w:rPr>
+        <w:t xml:space="preserve">5</w:t>
+      </w:r>
+      <w:r>
+        <w:t xml:space="preserve">(CSCW1), 1–21.</w:t>
+      </w:r>
+      <w:r>
+        <w:t xml:space="preserve"> </w:t>
+      </w:r>
+      <w:hyperlink r:id="rId111">
+        <w:r>
+          <w:rPr>
+            <w:rStyle w:val="Hyperlink"/>
+          </w:rPr>
+          <w:t xml:space="preserve">https://doi.org/10.1145/3449287</w:t>
+        </w:r>
+      </w:hyperlink>
+    </w:p>
+    <w:bookmarkEnd w:id="112"/>
+    <w:bookmarkStart w:id="114" w:name="ref-chenEmergenceEconomicRationality2023"/>
+    <w:p>
+      <w:pPr>
+        <w:pStyle w:val="Bibliography"/>
+      </w:pPr>
+      <w:r>
+        <w:t xml:space="preserve">Chen, Y., Liu, T. X., Shan, Y., &amp; Zhong, S. (2023). The emergence of economic rationality of</w:t>
+      </w:r>
+      <w:r>
+        <w:t xml:space="preserve"> </w:t>
+      </w:r>
+      <w:r>
+        <w:t xml:space="preserve">GPT</w:t>
+      </w:r>
+      <w:r>
+        <w:t xml:space="preserve">.</w:t>
+      </w:r>
+      <w:r>
+        <w:t xml:space="preserve"> </w:t>
+      </w:r>
+      <w:r>
+        <w:rPr>
+          <w:i/>
+          <w:iCs/>
+        </w:rPr>
+        <w:t xml:space="preserve">Proceedings of the National Academy of Sciences</w:t>
+      </w:r>
+      <w:r>
+        <w:t xml:space="preserve">,</w:t>
+      </w:r>
+      <w:r>
+        <w:t xml:space="preserve"> </w:t>
+      </w:r>
+      <w:r>
+        <w:rPr>
+          <w:i/>
+          <w:iCs/>
+        </w:rPr>
         <w:t xml:space="preserve">120</w:t>
       </w:r>
       <w:r>
@@ -2575,7 +2787,7 @@
       <w:r>
         <w:t xml:space="preserve"> </w:t>
       </w:r>
-      <w:hyperlink r:id="rId107">
+      <w:hyperlink r:id="rId113">
         <w:r>
           <w:rPr>
             <w:rStyle w:val="Hyperlink"/>
@@ -2584,8 +2796,8 @@
         </w:r>
       </w:hyperlink>
     </w:p>
-    <w:bookmarkEnd w:id="108"/>
-    <w:bookmarkStart w:id="110" w:name="ref-cheungLargeLanguageModels2024"/>
+    <w:bookmarkEnd w:id="114"/>
+    <w:bookmarkStart w:id="116" w:name="ref-cheungLargeLanguageModels2024"/>
     <w:p>
       <w:pPr>
         <w:pStyle w:val="Bibliography"/>
@@ -2651,7 +2863,7 @@
       <w:r>
         <w:t xml:space="preserve"> </w:t>
       </w:r>
-      <w:hyperlink r:id="rId109">
+      <w:hyperlink r:id="rId115">
         <w:r>
           <w:rPr>
             <w:rStyle w:val="Hyperlink"/>
@@ -2660,8 +2872,8 @@
         </w:r>
       </w:hyperlink>
     </w:p>
-    <w:bookmarkEnd w:id="110"/>
-    <w:bookmarkStart w:id="112" w:name="ref-goliCanLargeLanguage2024"/>
+    <w:bookmarkEnd w:id="116"/>
+    <w:bookmarkStart w:id="118" w:name="ref-goliCanLargeLanguage2024"/>
     <w:p>
       <w:pPr>
         <w:pStyle w:val="Bibliography"/>
@@ -2694,7 +2906,7 @@
       <w:r>
         <w:t xml:space="preserve"> </w:t>
       </w:r>
-      <w:hyperlink r:id="rId111">
+      <w:hyperlink r:id="rId117">
         <w:r>
           <w:rPr>
             <w:rStyle w:val="Hyperlink"/>
@@ -2703,8 +2915,8 @@
         </w:r>
       </w:hyperlink>
     </w:p>
-    <w:bookmarkEnd w:id="112"/>
-    <w:bookmarkStart w:id="114" w:name="Xe3ab992616e44448627b24f5092d2ce13b2c6ad"/>
+    <w:bookmarkEnd w:id="118"/>
+    <w:bookmarkStart w:id="120" w:name="Xe3ab992616e44448627b24f5092d2ce13b2c6ad"/>
     <w:p>
       <w:pPr>
         <w:pStyle w:val="Bibliography"/>
@@ -2750,7 +2962,7 @@
       <w:r>
         <w:t xml:space="preserve"> </w:t>
       </w:r>
-      <w:hyperlink r:id="rId113">
+      <w:hyperlink r:id="rId119">
         <w:r>
           <w:rPr>
             <w:rStyle w:val="Hyperlink"/>
@@ -2759,8 +2971,8 @@
         </w:r>
       </w:hyperlink>
     </w:p>
-    <w:bookmarkEnd w:id="114"/>
-    <w:bookmarkStart w:id="116" w:name="ref-lampinenLanguageModelsHumans2024"/>
+    <w:bookmarkEnd w:id="120"/>
+    <w:bookmarkStart w:id="122" w:name="ref-lampinenLanguageModelsHumans2024"/>
     <w:p>
       <w:pPr>
         <w:pStyle w:val="Bibliography"/>
@@ -2797,7 +3009,7 @@
       <w:r>
         <w:t xml:space="preserve"> </w:t>
       </w:r>
-      <w:hyperlink r:id="rId115">
+      <w:hyperlink r:id="rId121">
         <w:r>
           <w:rPr>
             <w:rStyle w:val="Hyperlink"/>
@@ -2806,8 +3018,8 @@
         </w:r>
       </w:hyperlink>
     </w:p>
-    <w:bookmarkEnd w:id="116"/>
-    <w:bookmarkStart w:id="118" w:name="X30efa895ce8efcab803affd42ad15797123623d"/>
+    <w:bookmarkEnd w:id="122"/>
+    <w:bookmarkStart w:id="124" w:name="X30efa895ce8efcab803affd42ad15797123623d"/>
     <w:p>
       <w:pPr>
         <w:pStyle w:val="Bibliography"/>
@@ -2850,7 +3062,7 @@
       <w:r>
         <w:t xml:space="preserve"> </w:t>
       </w:r>
-      <w:hyperlink r:id="rId117">
+      <w:hyperlink r:id="rId123">
         <w:r>
           <w:rPr>
             <w:rStyle w:val="Hyperlink"/>
@@ -2859,8 +3071,8 @@
         </w:r>
       </w:hyperlink>
     </w:p>
-    <w:bookmarkEnd w:id="118"/>
-    <w:bookmarkStart w:id="120" w:name="ref-matzPotentialGenerativeAI2024"/>
+    <w:bookmarkEnd w:id="124"/>
+    <w:bookmarkStart w:id="126" w:name="ref-matzPotentialGenerativeAI2024"/>
     <w:p>
       <w:pPr>
         <w:pStyle w:val="Bibliography"/>
@@ -2909,7 +3121,7 @@
       <w:r>
         <w:t xml:space="preserve"> </w:t>
       </w:r>
-      <w:hyperlink r:id="rId119">
+      <w:hyperlink r:id="rId125">
         <w:r>
           <w:rPr>
             <w:rStyle w:val="Hyperlink"/>
@@ -2918,8 +3130,8 @@
         </w:r>
       </w:hyperlink>
     </w:p>
-    <w:bookmarkEnd w:id="120"/>
-    <w:bookmarkStart w:id="122" w:name="ref-meiTuringTestWhether2024"/>
+    <w:bookmarkEnd w:id="126"/>
+    <w:bookmarkStart w:id="128" w:name="ref-meiTuringTestWhether2024"/>
     <w:p>
       <w:pPr>
         <w:pStyle w:val="Bibliography"/>
@@ -2980,7 +3192,7 @@
       <w:r>
         <w:t xml:space="preserve"> </w:t>
       </w:r>
-      <w:hyperlink r:id="rId121">
+      <w:hyperlink r:id="rId127">
         <w:r>
           <w:rPr>
             <w:rStyle w:val="Hyperlink"/>
@@ -2989,8 +3201,8 @@
         </w:r>
       </w:hyperlink>
     </w:p>
-    <w:bookmarkEnd w:id="122"/>
-    <w:bookmarkStart w:id="124" w:name="ref-nguyenHumanBiasAI2024"/>
+    <w:bookmarkEnd w:id="128"/>
+    <w:bookmarkStart w:id="130" w:name="ref-nguyenHumanBiasAI2024"/>
     <w:p>
       <w:pPr>
         <w:pStyle w:val="Bibliography"/>
@@ -3068,7 +3280,7 @@
       <w:r>
         <w:t xml:space="preserve"> </w:t>
       </w:r>
-      <w:hyperlink r:id="rId123">
+      <w:hyperlink r:id="rId129">
         <w:r>
           <w:rPr>
             <w:rStyle w:val="Hyperlink"/>
@@ -3077,8 +3289,8 @@
         </w:r>
       </w:hyperlink>
     </w:p>
-    <w:bookmarkEnd w:id="124"/>
-    <w:bookmarkStart w:id="125" w:name="Xd302006ab5cc0fa5f068f0ec24c6f3e0fa853fe"/>
+    <w:bookmarkEnd w:id="130"/>
+    <w:bookmarkStart w:id="131" w:name="Xd302006ab5cc0fa5f068f0ec24c6f3e0fa853fe"/>
     <w:p>
       <w:pPr>
         <w:pStyle w:val="Bibliography"/>
@@ -3218,8 +3430,8 @@
         <w:t xml:space="preserve">.</w:t>
       </w:r>
     </w:p>
-    <w:bookmarkEnd w:id="125"/>
-    <w:bookmarkStart w:id="127" w:name="ref-rastogiDecidingFastSlow2022"/>
+    <w:bookmarkEnd w:id="131"/>
+    <w:bookmarkStart w:id="133" w:name="ref-rastogiDecidingFastSlow2022"/>
     <w:p>
       <w:pPr>
         <w:pStyle w:val="Bibliography"/>
@@ -3310,7 +3522,7 @@
       <w:r>
         <w:t xml:space="preserve"> </w:t>
       </w:r>
-      <w:hyperlink r:id="rId126">
+      <w:hyperlink r:id="rId132">
         <w:r>
           <w:rPr>
             <w:rStyle w:val="Hyperlink"/>
@@ -3319,8 +3531,8 @@
         </w:r>
       </w:hyperlink>
     </w:p>
-    <w:bookmarkEnd w:id="127"/>
-    <w:bookmarkStart w:id="129" w:name="ref-stadlerCognitiveEaseCost2024"/>
+    <w:bookmarkEnd w:id="133"/>
+    <w:bookmarkStart w:id="135" w:name="ref-stadlerCognitiveEaseCost2024"/>
     <w:p>
       <w:pPr>
         <w:pStyle w:val="Bibliography"/>
@@ -3369,7 +3581,7 @@
       <w:r>
         <w:t xml:space="preserve"> </w:t>
       </w:r>
-      <w:hyperlink r:id="rId128">
+      <w:hyperlink r:id="rId134">
         <w:r>
           <w:rPr>
             <w:rStyle w:val="Hyperlink"/>
@@ -3378,8 +3590,8 @@
         </w:r>
       </w:hyperlink>
     </w:p>
-    <w:bookmarkEnd w:id="129"/>
-    <w:bookmarkStart w:id="131" w:name="ref-suriLargeLanguageModels2024"/>
+    <w:bookmarkEnd w:id="135"/>
+    <w:bookmarkStart w:id="137" w:name="ref-suriLargeLanguageModels2024"/>
     <w:p>
       <w:pPr>
         <w:pStyle w:val="Bibliography"/>
@@ -3437,7 +3649,7 @@
       <w:r>
         <w:t xml:space="preserve"> </w:t>
       </w:r>
-      <w:hyperlink r:id="rId130">
+      <w:hyperlink r:id="rId136">
         <w:r>
           <w:rPr>
             <w:rStyle w:val="Hyperlink"/>
@@ -3446,8 +3658,8 @@
         </w:r>
       </w:hyperlink>
     </w:p>
-    <w:bookmarkEnd w:id="131"/>
-    <w:bookmarkStart w:id="133" w:name="ref-tjuatjaLLMsExhibitHumanlike2024"/>
+    <w:bookmarkEnd w:id="137"/>
+    <w:bookmarkStart w:id="139" w:name="ref-tjuatjaLLMsExhibitHumanlike2024"/>
     <w:p>
       <w:pPr>
         <w:pStyle w:val="Bibliography"/>
@@ -3514,7 +3726,7 @@
       <w:r>
         <w:t xml:space="preserve"> </w:t>
       </w:r>
-      <w:hyperlink r:id="rId132">
+      <w:hyperlink r:id="rId138">
         <w:r>
           <w:rPr>
             <w:rStyle w:val="Hyperlink"/>
@@ -3523,8 +3735,8 @@
         </w:r>
       </w:hyperlink>
     </w:p>
-    <w:bookmarkEnd w:id="133"/>
-    <w:bookmarkStart w:id="135" w:name="X16f36db8a3eb085029fca49d6c781062103f98b"/>
+    <w:bookmarkEnd w:id="139"/>
+    <w:bookmarkStart w:id="141" w:name="X16f36db8a3eb085029fca49d6c781062103f98b"/>
     <w:p>
       <w:pPr>
         <w:pStyle w:val="Bibliography"/>
@@ -3582,7 +3794,7 @@
       <w:r>
         <w:t xml:space="preserve"> </w:t>
       </w:r>
-      <w:hyperlink r:id="rId134">
+      <w:hyperlink r:id="rId140">
         <w:r>
           <w:rPr>
             <w:rStyle w:val="Hyperlink"/>
@@ -3591,8 +3803,8 @@
         </w:r>
       </w:hyperlink>
     </w:p>
-    <w:bookmarkEnd w:id="135"/>
-    <w:bookmarkStart w:id="137" w:name="ref-yaxStudyingImprovingReasoning2024"/>
+    <w:bookmarkEnd w:id="141"/>
+    <w:bookmarkStart w:id="143" w:name="ref-yaxStudyingImprovingReasoning2024"/>
     <w:p>
       <w:pPr>
         <w:pStyle w:val="Bibliography"/>
@@ -3629,7 +3841,7 @@
       <w:r>
         <w:t xml:space="preserve"> </w:t>
       </w:r>
-      <w:hyperlink r:id="rId136">
+      <w:hyperlink r:id="rId142">
         <w:r>
           <w:rPr>
             <w:rStyle w:val="Hyperlink"/>
@@ -3638,8 +3850,8 @@
         </w:r>
       </w:hyperlink>
     </w:p>
-    <w:bookmarkEnd w:id="137"/>
-    <w:bookmarkStart w:id="139" w:name="ref-zhaoRiskProsocialBehavioural2024"/>
+    <w:bookmarkEnd w:id="143"/>
+    <w:bookmarkStart w:id="145" w:name="ref-zhaoRiskProsocialBehavioural2024"/>
     <w:p>
       <w:pPr>
         <w:pStyle w:val="Bibliography"/>
@@ -3688,7 +3900,7 @@
       <w:r>
         <w:t xml:space="preserve"> </w:t>
       </w:r>
-      <w:hyperlink r:id="rId138">
+      <w:hyperlink r:id="rId144">
         <w:r>
           <w:rPr>
             <w:rStyle w:val="Hyperlink"/>
@@ -3697,9 +3909,9 @@
         </w:r>
       </w:hyperlink>
     </w:p>
-    <w:bookmarkEnd w:id="139"/>
-    <w:bookmarkEnd w:id="140"/>
-    <w:bookmarkEnd w:id="141"/>
+    <w:bookmarkEnd w:id="145"/>
+    <w:bookmarkEnd w:id="146"/>
+    <w:bookmarkEnd w:id="147"/>
     <w:sectPr/>
   </w:body>
 </w:document>

</xml_diff>

<commit_message>
update with another paper
</commit_message>
<xml_diff>
--- a/docs/indiv_ai_lit_notes.docx
+++ b/docs/indiv_ai_lit_notes.docx
@@ -2414,7 +2414,7 @@
       </w:r>
     </w:p>
     <w:bookmarkEnd w:id="103"/>
-    <w:bookmarkStart w:id="147" w:name="X6d26b6202d47b101bd01477e30c3701c59bcaad"/>
+    <w:bookmarkStart w:id="107" w:name="X6d26b6202d47b101bd01477e30c3701c59bcaad"/>
     <w:p>
       <w:pPr>
         <w:pStyle w:val="Heading2"/>
@@ -2472,7 +2472,7 @@
         <w:t xml:space="preserve"> </w:t>
       </w:r>
       <w:r>
-        <w:t xml:space="preserve">in moral dilemmas, whereby the phrasing of the question influences the decision even when physical action remains the same. Our findings show that LLM moral decision-making amplifies human biases and introduces potentially problematic biases.Cheung</w:t>
+        <w:t xml:space="preserve">in moral dilemmas, whereby the phrasing of the question influences the decision even when physical action remains the same. Our findings show that LLM moral decision-making amplifies human biases and introduces potentially problematic biases.</w:t>
       </w:r>
     </w:p>
     <w:p>
@@ -2536,8 +2536,215 @@
         <w:t xml:space="preserve">Cheung et al. (2024)</w:t>
       </w:r>
     </w:p>
-    <w:bookmarkStart w:id="146" w:name="refs"/>
-    <w:bookmarkStart w:id="108" w:name="ref-bhatiaExploringVariabilityRisk2024"/>
+    <w:bookmarkEnd w:id="107"/>
+    <w:bookmarkStart w:id="111" w:name="X99ffceae555a8087254ac8246abb60c5ab874aa"/>
+    <w:p>
+      <w:pPr>
+        <w:pStyle w:val="Heading2"/>
+      </w:pPr>
+      <w:r>
+        <w:t xml:space="preserve">Large Language Model Recall Uncertainty is Modulated by the Fan Effect.</w:t>
+      </w:r>
+    </w:p>
+    <w:p>
+      <w:pPr>
+        <w:pStyle w:val="FirstParagraph"/>
+      </w:pPr>
+      <w:r>
+        <w:t xml:space="preserve">Roberts, J., Moore, K., Pham, T., Ewaleifoh, O., &amp; Fisher, D. (2024).</w:t>
+      </w:r>
+      <w:r>
+        <w:t xml:space="preserve"> </w:t>
+      </w:r>
+      <w:r>
+        <w:rPr>
+          <w:b/>
+          <w:bCs/>
+        </w:rPr>
+        <w:t xml:space="preserve">Large Language Model Recall Uncertainty is Modulated by the Fan Effect.</w:t>
+      </w:r>
+    </w:p>
+    <w:p>
+      <w:pPr>
+        <w:pStyle w:val="CaptionedFigure"/>
+      </w:pPr>
+      <w:r>
+        <w:drawing>
+          <wp:inline>
+            <wp:extent cx="5334000" cy="4034868"/>
+            <wp:effectExtent b="0" l="0" r="0" t="0"/>
+            <wp:docPr descr="Figure from Roberts et al. (2024)" title="" id="109" name="Picture"/>
+            <a:graphic>
+              <a:graphicData uri="http://schemas.openxmlformats.org/drawingml/2006/picture">
+                <pic:pic>
+                  <pic:nvPicPr>
+                    <pic:cNvPr descr="images/Roberts1.png" id="110" name="Picture"/>
+                    <pic:cNvPicPr>
+                      <a:picLocks noChangeArrowheads="1" noChangeAspect="1"/>
+                    </pic:cNvPicPr>
+                  </pic:nvPicPr>
+                  <pic:blipFill>
+                    <a:blip r:embed="rId108"/>
+                    <a:stretch>
+                      <a:fillRect/>
+                    </a:stretch>
+                  </pic:blipFill>
+                  <pic:spPr bwMode="auto">
+                    <a:xfrm>
+                      <a:off x="0" y="0"/>
+                      <a:ext cx="5334000" cy="4034868"/>
+                    </a:xfrm>
+                    <a:prstGeom prst="rect">
+                      <a:avLst/>
+                    </a:prstGeom>
+                    <a:noFill/>
+                    <a:ln w="9525">
+                      <a:noFill/>
+                      <a:headEnd/>
+                      <a:tailEnd/>
+                    </a:ln>
+                  </pic:spPr>
+                </pic:pic>
+              </a:graphicData>
+            </a:graphic>
+          </wp:inline>
+        </w:drawing>
+      </w:r>
+    </w:p>
+    <w:p>
+      <w:pPr>
+        <w:pStyle w:val="ImageCaption"/>
+      </w:pPr>
+      <w:r>
+        <w:t xml:space="preserve">Figure from</w:t>
+      </w:r>
+      <w:r>
+        <w:t xml:space="preserve"> </w:t>
+      </w:r>
+      <w:r>
+        <w:t xml:space="preserve">Roberts et al. (2024)</w:t>
+      </w:r>
+    </w:p>
+    <w:p>
+      <w:r>
+        <w:pict>
+          <v:rect style="width:0;height:1.5pt" o:hralign="center" o:hrstd="t" o:hr="t"/>
+        </w:pict>
+      </w:r>
+    </w:p>
+    <w:bookmarkEnd w:id="111"/>
+    <w:bookmarkStart w:id="158" w:name="Xd09b776af02dbfa428c3b2dbc3d9042b2c856a8"/>
+    <w:p>
+      <w:pPr>
+        <w:pStyle w:val="Heading2"/>
+      </w:pPr>
+      <w:r>
+        <w:t xml:space="preserve">Accuracy-Time Tradeoffs in AI-Assisted Decision Making under Time Pressure.</w:t>
+      </w:r>
+    </w:p>
+    <w:p>
+      <w:pPr>
+        <w:pStyle w:val="FirstParagraph"/>
+      </w:pPr>
+      <w:r>
+        <w:t xml:space="preserve">Swaroop, S., Buçinca, Z., Gajos, K. Z., &amp; Doshi-Velez, F. (2024).</w:t>
+      </w:r>
+      <w:r>
+        <w:t xml:space="preserve"> </w:t>
+      </w:r>
+      <w:r>
+        <w:rPr>
+          <w:b/>
+          <w:bCs/>
+        </w:rPr>
+        <w:t xml:space="preserve">Accuracy-Time Tradeoffs in AI-Assisted Decision Making under Time Pressure.</w:t>
+      </w:r>
+      <w:r>
+        <w:t xml:space="preserve"> </w:t>
+      </w:r>
+      <w:r>
+        <w:t xml:space="preserve">Proceedings of the 29th International Conference on Intelligent User Interfaces, 138–154. https://doi.org/10.1145/3640543.3645206</w:t>
+      </w:r>
+    </w:p>
+    <w:p>
+      <w:pPr>
+        <w:pStyle w:val="BodyText"/>
+      </w:pPr>
+      <w:r>
+        <w:t xml:space="preserve">Abstract</w:t>
+      </w:r>
+    </w:p>
+    <w:p>
+      <w:pPr>
+        <w:pStyle w:val="BodyText"/>
+      </w:pPr>
+      <w:r>
+        <w:t xml:space="preserve">In settings where users both need high accuracy and are timepressured, such as doctors working in emergency rooms, we want to provide AI assistance that both increases decision accuracy and reduces decision-making time. Current literature focusses on how users interact with AI assistance when there is no time pressure, finding that different AI assistances have different benefits: some can reduce time taken while increasing overreliance on AI, while others do the opposite. The precise benefit can depend on both the user and task. In time-pressured scenarios, adapting when we show AI assistance is especially important: relying on the AI assistance can save time, and can therefore be beneficial when the AI is likely to be right. We would ideally adapt what AI assistance we show depending on various properties (of the task and of the user) in order to best trade off accuracy and time. We introduce a study where users have to answer a series of logic puzzles. We find that time pressure affects how users use different AI assistances, making some assistances more beneficial than others when compared to notime-pressure settings. We also find that a user’s overreliance rate is a key predictor of their behaviour: overreliers and not-overreliers use different AI assistance types differently. We find marginal correlations between a user’s overreliance rate (which is related to the user’s trust in AI recommendations) and their personality traits (Big Five Personality traits). Overall, our work suggests that AI assistances have different accuracy-time tradeoffs when people are under time pressure compared to no time pressure, and we explore how we might adapt AI assistances in this setting.</w:t>
+      </w:r>
+    </w:p>
+    <w:p>
+      <w:pPr>
+        <w:pStyle w:val="CaptionedFigure"/>
+      </w:pPr>
+      <w:r>
+        <w:drawing>
+          <wp:inline>
+            <wp:extent cx="5334000" cy="4123214"/>
+            <wp:effectExtent b="0" l="0" r="0" t="0"/>
+            <wp:docPr descr="Figure from Swaroop et al. (2024)" title="" id="113" name="Picture"/>
+            <a:graphic>
+              <a:graphicData uri="http://schemas.openxmlformats.org/drawingml/2006/picture">
+                <pic:pic>
+                  <pic:nvPicPr>
+                    <pic:cNvPr descr="images/Swaroop1.png" id="114" name="Picture"/>
+                    <pic:cNvPicPr>
+                      <a:picLocks noChangeArrowheads="1" noChangeAspect="1"/>
+                    </pic:cNvPicPr>
+                  </pic:nvPicPr>
+                  <pic:blipFill>
+                    <a:blip r:embed="rId112"/>
+                    <a:stretch>
+                      <a:fillRect/>
+                    </a:stretch>
+                  </pic:blipFill>
+                  <pic:spPr bwMode="auto">
+                    <a:xfrm>
+                      <a:off x="0" y="0"/>
+                      <a:ext cx="5334000" cy="4123214"/>
+                    </a:xfrm>
+                    <a:prstGeom prst="rect">
+                      <a:avLst/>
+                    </a:prstGeom>
+                    <a:noFill/>
+                    <a:ln w="9525">
+                      <a:noFill/>
+                      <a:headEnd/>
+                      <a:tailEnd/>
+                    </a:ln>
+                  </pic:spPr>
+                </pic:pic>
+              </a:graphicData>
+            </a:graphic>
+          </wp:inline>
+        </w:drawing>
+      </w:r>
+    </w:p>
+    <w:p>
+      <w:pPr>
+        <w:pStyle w:val="ImageCaption"/>
+      </w:pPr>
+      <w:r>
+        <w:t xml:space="preserve">Figure from</w:t>
+      </w:r>
+      <w:r>
+        <w:t xml:space="preserve"> </w:t>
+      </w:r>
+      <w:r>
+        <w:t xml:space="preserve">Swaroop et al. (2024)</w:t>
+      </w:r>
+    </w:p>
+    <w:bookmarkStart w:id="157" w:name="refs"/>
+    <w:bookmarkStart w:id="116" w:name="ref-bhatiaExploringVariabilityRisk2024"/>
     <w:p>
       <w:pPr>
         <w:pStyle w:val="Bibliography"/>
@@ -2574,7 +2781,7 @@
       <w:r>
         <w:t xml:space="preserve"> </w:t>
       </w:r>
-      <w:hyperlink r:id="rId107">
+      <w:hyperlink r:id="rId115">
         <w:r>
           <w:rPr>
             <w:rStyle w:val="Hyperlink"/>
@@ -2583,8 +2790,8 @@
         </w:r>
       </w:hyperlink>
     </w:p>
-    <w:bookmarkEnd w:id="108"/>
-    <w:bookmarkStart w:id="110" w:name="ref-binzUsingCognitivePsychology2023"/>
+    <w:bookmarkEnd w:id="116"/>
+    <w:bookmarkStart w:id="118" w:name="ref-binzUsingCognitivePsychology2023"/>
     <w:p>
       <w:pPr>
         <w:pStyle w:val="Bibliography"/>
@@ -2630,7 +2837,7 @@
       <w:r>
         <w:t xml:space="preserve"> </w:t>
       </w:r>
-      <w:hyperlink r:id="rId109">
+      <w:hyperlink r:id="rId117">
         <w:r>
           <w:rPr>
             <w:rStyle w:val="Hyperlink"/>
@@ -2639,8 +2846,8 @@
         </w:r>
       </w:hyperlink>
     </w:p>
-    <w:bookmarkEnd w:id="110"/>
-    <w:bookmarkStart w:id="112" w:name="ref-bucincaTrustThinkCognitive2021"/>
+    <w:bookmarkEnd w:id="118"/>
+    <w:bookmarkStart w:id="120" w:name="ref-bucincaTrustThinkCognitive2021"/>
     <w:p>
       <w:pPr>
         <w:pStyle w:val="Bibliography"/>
@@ -2731,7 +2938,7 @@
       <w:r>
         <w:t xml:space="preserve"> </w:t>
       </w:r>
-      <w:hyperlink r:id="rId111">
+      <w:hyperlink r:id="rId119">
         <w:r>
           <w:rPr>
             <w:rStyle w:val="Hyperlink"/>
@@ -2740,8 +2947,8 @@
         </w:r>
       </w:hyperlink>
     </w:p>
-    <w:bookmarkEnd w:id="112"/>
-    <w:bookmarkStart w:id="114" w:name="ref-chenEmergenceEconomicRationality2023"/>
+    <w:bookmarkEnd w:id="120"/>
+    <w:bookmarkStart w:id="122" w:name="ref-chenEmergenceEconomicRationality2023"/>
     <w:p>
       <w:pPr>
         <w:pStyle w:val="Bibliography"/>
@@ -2787,7 +2994,7 @@
       <w:r>
         <w:t xml:space="preserve"> </w:t>
       </w:r>
-      <w:hyperlink r:id="rId113">
+      <w:hyperlink r:id="rId121">
         <w:r>
           <w:rPr>
             <w:rStyle w:val="Hyperlink"/>
@@ -2796,8 +3003,8 @@
         </w:r>
       </w:hyperlink>
     </w:p>
-    <w:bookmarkEnd w:id="114"/>
-    <w:bookmarkStart w:id="116" w:name="ref-cheungLargeLanguageModels2024"/>
+    <w:bookmarkEnd w:id="122"/>
+    <w:bookmarkStart w:id="124" w:name="ref-cheungLargeLanguageModels2024"/>
     <w:p>
       <w:pPr>
         <w:pStyle w:val="Bibliography"/>
@@ -2863,7 +3070,7 @@
       <w:r>
         <w:t xml:space="preserve"> </w:t>
       </w:r>
-      <w:hyperlink r:id="rId115">
+      <w:hyperlink r:id="rId123">
         <w:r>
           <w:rPr>
             <w:rStyle w:val="Hyperlink"/>
@@ -2872,8 +3079,8 @@
         </w:r>
       </w:hyperlink>
     </w:p>
-    <w:bookmarkEnd w:id="116"/>
-    <w:bookmarkStart w:id="118" w:name="ref-goliCanLargeLanguage2024"/>
+    <w:bookmarkEnd w:id="124"/>
+    <w:bookmarkStart w:id="126" w:name="ref-goliCanLargeLanguage2024"/>
     <w:p>
       <w:pPr>
         <w:pStyle w:val="Bibliography"/>
@@ -2906,7 +3113,7 @@
       <w:r>
         <w:t xml:space="preserve"> </w:t>
       </w:r>
-      <w:hyperlink r:id="rId117">
+      <w:hyperlink r:id="rId125">
         <w:r>
           <w:rPr>
             <w:rStyle w:val="Hyperlink"/>
@@ -2915,8 +3122,8 @@
         </w:r>
       </w:hyperlink>
     </w:p>
-    <w:bookmarkEnd w:id="118"/>
-    <w:bookmarkStart w:id="120" w:name="Xe3ab992616e44448627b24f5092d2ce13b2c6ad"/>
+    <w:bookmarkEnd w:id="126"/>
+    <w:bookmarkStart w:id="128" w:name="Xe3ab992616e44448627b24f5092d2ce13b2c6ad"/>
     <w:p>
       <w:pPr>
         <w:pStyle w:val="Bibliography"/>
@@ -2962,7 +3169,7 @@
       <w:r>
         <w:t xml:space="preserve"> </w:t>
       </w:r>
-      <w:hyperlink r:id="rId119">
+      <w:hyperlink r:id="rId127">
         <w:r>
           <w:rPr>
             <w:rStyle w:val="Hyperlink"/>
@@ -2971,8 +3178,8 @@
         </w:r>
       </w:hyperlink>
     </w:p>
-    <w:bookmarkEnd w:id="120"/>
-    <w:bookmarkStart w:id="122" w:name="ref-lampinenLanguageModelsHumans2024"/>
+    <w:bookmarkEnd w:id="128"/>
+    <w:bookmarkStart w:id="130" w:name="ref-lampinenLanguageModelsHumans2024"/>
     <w:p>
       <w:pPr>
         <w:pStyle w:val="Bibliography"/>
@@ -3009,7 +3216,7 @@
       <w:r>
         <w:t xml:space="preserve"> </w:t>
       </w:r>
-      <w:hyperlink r:id="rId121">
+      <w:hyperlink r:id="rId129">
         <w:r>
           <w:rPr>
             <w:rStyle w:val="Hyperlink"/>
@@ -3018,8 +3225,8 @@
         </w:r>
       </w:hyperlink>
     </w:p>
-    <w:bookmarkEnd w:id="122"/>
-    <w:bookmarkStart w:id="124" w:name="X30efa895ce8efcab803affd42ad15797123623d"/>
+    <w:bookmarkEnd w:id="130"/>
+    <w:bookmarkStart w:id="132" w:name="X30efa895ce8efcab803affd42ad15797123623d"/>
     <w:p>
       <w:pPr>
         <w:pStyle w:val="Bibliography"/>
@@ -3062,7 +3269,7 @@
       <w:r>
         <w:t xml:space="preserve"> </w:t>
       </w:r>
-      <w:hyperlink r:id="rId123">
+      <w:hyperlink r:id="rId131">
         <w:r>
           <w:rPr>
             <w:rStyle w:val="Hyperlink"/>
@@ -3071,8 +3278,8 @@
         </w:r>
       </w:hyperlink>
     </w:p>
-    <w:bookmarkEnd w:id="124"/>
-    <w:bookmarkStart w:id="126" w:name="ref-matzPotentialGenerativeAI2024"/>
+    <w:bookmarkEnd w:id="132"/>
+    <w:bookmarkStart w:id="134" w:name="ref-matzPotentialGenerativeAI2024"/>
     <w:p>
       <w:pPr>
         <w:pStyle w:val="Bibliography"/>
@@ -3121,7 +3328,7 @@
       <w:r>
         <w:t xml:space="preserve"> </w:t>
       </w:r>
-      <w:hyperlink r:id="rId125">
+      <w:hyperlink r:id="rId133">
         <w:r>
           <w:rPr>
             <w:rStyle w:val="Hyperlink"/>
@@ -3130,8 +3337,8 @@
         </w:r>
       </w:hyperlink>
     </w:p>
-    <w:bookmarkEnd w:id="126"/>
-    <w:bookmarkStart w:id="128" w:name="ref-meiTuringTestWhether2024"/>
+    <w:bookmarkEnd w:id="134"/>
+    <w:bookmarkStart w:id="136" w:name="ref-meiTuringTestWhether2024"/>
     <w:p>
       <w:pPr>
         <w:pStyle w:val="Bibliography"/>
@@ -3192,7 +3399,7 @@
       <w:r>
         <w:t xml:space="preserve"> </w:t>
       </w:r>
-      <w:hyperlink r:id="rId127">
+      <w:hyperlink r:id="rId135">
         <w:r>
           <w:rPr>
             <w:rStyle w:val="Hyperlink"/>
@@ -3201,8 +3408,8 @@
         </w:r>
       </w:hyperlink>
     </w:p>
-    <w:bookmarkEnd w:id="128"/>
-    <w:bookmarkStart w:id="130" w:name="ref-nguyenHumanBiasAI2024"/>
+    <w:bookmarkEnd w:id="136"/>
+    <w:bookmarkStart w:id="138" w:name="ref-nguyenHumanBiasAI2024"/>
     <w:p>
       <w:pPr>
         <w:pStyle w:val="Bibliography"/>
@@ -3280,7 +3487,7 @@
       <w:r>
         <w:t xml:space="preserve"> </w:t>
       </w:r>
-      <w:hyperlink r:id="rId129">
+      <w:hyperlink r:id="rId137">
         <w:r>
           <w:rPr>
             <w:rStyle w:val="Hyperlink"/>
@@ -3289,8 +3496,8 @@
         </w:r>
       </w:hyperlink>
     </w:p>
-    <w:bookmarkEnd w:id="130"/>
-    <w:bookmarkStart w:id="131" w:name="Xd302006ab5cc0fa5f068f0ec24c6f3e0fa853fe"/>
+    <w:bookmarkEnd w:id="138"/>
+    <w:bookmarkStart w:id="139" w:name="Xd302006ab5cc0fa5f068f0ec24c6f3e0fa853fe"/>
     <w:p>
       <w:pPr>
         <w:pStyle w:val="Bibliography"/>
@@ -3430,8 +3637,8 @@
         <w:t xml:space="preserve">.</w:t>
       </w:r>
     </w:p>
-    <w:bookmarkEnd w:id="131"/>
-    <w:bookmarkStart w:id="133" w:name="ref-rastogiDecidingFastSlow2022"/>
+    <w:bookmarkEnd w:id="139"/>
+    <w:bookmarkStart w:id="141" w:name="ref-rastogiDecidingFastSlow2022"/>
     <w:p>
       <w:pPr>
         <w:pStyle w:val="Bibliography"/>
@@ -3522,7 +3729,7 @@
       <w:r>
         <w:t xml:space="preserve"> </w:t>
       </w:r>
-      <w:hyperlink r:id="rId132">
+      <w:hyperlink r:id="rId140">
         <w:r>
           <w:rPr>
             <w:rStyle w:val="Hyperlink"/>
@@ -3531,13 +3738,106 @@
         </w:r>
       </w:hyperlink>
     </w:p>
-    <w:bookmarkEnd w:id="133"/>
-    <w:bookmarkStart w:id="135" w:name="ref-stadlerCognitiveEaseCost2024"/>
+    <w:bookmarkEnd w:id="141"/>
+    <w:bookmarkStart w:id="142" w:name="ref-robertsLargeLanguageModel2024"/>
     <w:p>
       <w:pPr>
         <w:pStyle w:val="Bibliography"/>
       </w:pPr>
       <w:r>
+        <w:t xml:space="preserve">Roberts, J., Moore, K., Pham, T., Ewaleifoh, O., &amp; Fisher, D. (2024).</w:t>
+      </w:r>
+      <w:r>
+        <w:t xml:space="preserve"> </w:t>
+      </w:r>
+      <w:r>
+        <w:rPr>
+          <w:i/>
+          <w:iCs/>
+        </w:rPr>
+        <w:t xml:space="preserve">Large</w:t>
+      </w:r>
+      <w:r>
+        <w:rPr>
+          <w:i/>
+          <w:iCs/>
+        </w:rPr>
+        <w:t xml:space="preserve"> </w:t>
+      </w:r>
+      <w:r>
+        <w:rPr>
+          <w:i/>
+          <w:iCs/>
+        </w:rPr>
+        <w:t xml:space="preserve">Language Model Recall Uncertainty</w:t>
+      </w:r>
+      <w:r>
+        <w:rPr>
+          <w:i/>
+          <w:iCs/>
+        </w:rPr>
+        <w:t xml:space="preserve"> </w:t>
+      </w:r>
+      <w:r>
+        <w:rPr>
+          <w:i/>
+          <w:iCs/>
+        </w:rPr>
+        <w:t xml:space="preserve">is</w:t>
+      </w:r>
+      <w:r>
+        <w:rPr>
+          <w:i/>
+          <w:iCs/>
+        </w:rPr>
+        <w:t xml:space="preserve"> </w:t>
+      </w:r>
+      <w:r>
+        <w:rPr>
+          <w:i/>
+          <w:iCs/>
+        </w:rPr>
+        <w:t xml:space="preserve">Modulated</w:t>
+      </w:r>
+      <w:r>
+        <w:rPr>
+          <w:i/>
+          <w:iCs/>
+        </w:rPr>
+        <w:t xml:space="preserve"> </w:t>
+      </w:r>
+      <w:r>
+        <w:rPr>
+          <w:i/>
+          <w:iCs/>
+        </w:rPr>
+        <w:t xml:space="preserve">by the</w:t>
+      </w:r>
+      <w:r>
+        <w:rPr>
+          <w:i/>
+          <w:iCs/>
+        </w:rPr>
+        <w:t xml:space="preserve"> </w:t>
+      </w:r>
+      <w:r>
+        <w:rPr>
+          <w:i/>
+          <w:iCs/>
+        </w:rPr>
+        <w:t xml:space="preserve">Fan Effect</w:t>
+      </w:r>
+      <w:r>
+        <w:t xml:space="preserve">.</w:t>
+      </w:r>
+    </w:p>
+    <w:bookmarkEnd w:id="142"/>
+    <w:bookmarkStart w:id="144" w:name="ref-stadlerCognitiveEaseCost2024"/>
+    <w:p>
+      <w:pPr>
+        <w:pStyle w:val="Bibliography"/>
+      </w:pPr>
+      <w:r>
         <w:t xml:space="preserve">Stadler, M., Bannert, M., &amp; Sailer, M. (2024). Cognitive ease at a cost:</w:t>
       </w:r>
       <w:r>
@@ -3581,7 +3881,7 @@
       <w:r>
         <w:t xml:space="preserve"> </w:t>
       </w:r>
-      <w:hyperlink r:id="rId134">
+      <w:hyperlink r:id="rId143">
         <w:r>
           <w:rPr>
             <w:rStyle w:val="Hyperlink"/>
@@ -3590,8 +3890,8 @@
         </w:r>
       </w:hyperlink>
     </w:p>
-    <w:bookmarkEnd w:id="135"/>
-    <w:bookmarkStart w:id="137" w:name="ref-suriLargeLanguageModels2024"/>
+    <w:bookmarkEnd w:id="144"/>
+    <w:bookmarkStart w:id="146" w:name="ref-suriLargeLanguageModels2024"/>
     <w:p>
       <w:pPr>
         <w:pStyle w:val="Bibliography"/>
@@ -3649,7 +3949,7 @@
       <w:r>
         <w:t xml:space="preserve"> </w:t>
       </w:r>
-      <w:hyperlink r:id="rId136">
+      <w:hyperlink r:id="rId145">
         <w:r>
           <w:rPr>
             <w:rStyle w:val="Hyperlink"/>
@@ -3658,13 +3958,119 @@
         </w:r>
       </w:hyperlink>
     </w:p>
-    <w:bookmarkEnd w:id="137"/>
-    <w:bookmarkStart w:id="139" w:name="ref-tjuatjaLLMsExhibitHumanlike2024"/>
+    <w:bookmarkEnd w:id="146"/>
+    <w:bookmarkStart w:id="148" w:name="Xc73a21694c2b2179feef6258bd25f3e671d8bfb"/>
     <w:p>
       <w:pPr>
         <w:pStyle w:val="Bibliography"/>
       </w:pPr>
       <w:r>
+        <w:t xml:space="preserve">Swaroop, S., Buçinca, Z., Gajos, K. Z., &amp; Doshi-Velez, F. (2024). Accuracy-</w:t>
+      </w:r>
+      <w:r>
+        <w:t xml:space="preserve">Time Tradeoffs</w:t>
+      </w:r>
+      <w:r>
+        <w:t xml:space="preserve"> </w:t>
+      </w:r>
+      <w:r>
+        <w:t xml:space="preserve">in</w:t>
+      </w:r>
+      <w:r>
+        <w:t xml:space="preserve"> </w:t>
+      </w:r>
+      <w:r>
+        <w:t xml:space="preserve">AI-Assisted Decision Making</w:t>
+      </w:r>
+      <w:r>
+        <w:t xml:space="preserve"> </w:t>
+      </w:r>
+      <w:r>
+        <w:t xml:space="preserve">under</w:t>
+      </w:r>
+      <w:r>
+        <w:t xml:space="preserve"> </w:t>
+      </w:r>
+      <w:r>
+        <w:t xml:space="preserve">Time Pressure</w:t>
+      </w:r>
+      <w:r>
+        <w:t xml:space="preserve">.</w:t>
+      </w:r>
+      <w:r>
+        <w:t xml:space="preserve"> </w:t>
+      </w:r>
+      <w:r>
+        <w:rPr>
+          <w:i/>
+          <w:iCs/>
+        </w:rPr>
+        <w:t xml:space="preserve">Proceedings of the 29th</w:t>
+      </w:r>
+      <w:r>
+        <w:rPr>
+          <w:i/>
+          <w:iCs/>
+        </w:rPr>
+        <w:t xml:space="preserve"> </w:t>
+      </w:r>
+      <w:r>
+        <w:rPr>
+          <w:i/>
+          <w:iCs/>
+        </w:rPr>
+        <w:t xml:space="preserve">International Conference</w:t>
+      </w:r>
+      <w:r>
+        <w:rPr>
+          <w:i/>
+          <w:iCs/>
+        </w:rPr>
+        <w:t xml:space="preserve"> </w:t>
+      </w:r>
+      <w:r>
+        <w:rPr>
+          <w:i/>
+          <w:iCs/>
+        </w:rPr>
+        <w:t xml:space="preserve">on</w:t>
+      </w:r>
+      <w:r>
+        <w:rPr>
+          <w:i/>
+          <w:iCs/>
+        </w:rPr>
+        <w:t xml:space="preserve"> </w:t>
+      </w:r>
+      <w:r>
+        <w:rPr>
+          <w:i/>
+          <w:iCs/>
+        </w:rPr>
+        <w:t xml:space="preserve">Intelligent User Interfaces</w:t>
+      </w:r>
+      <w:r>
+        <w:t xml:space="preserve">, 138–154.</w:t>
+      </w:r>
+      <w:r>
+        <w:t xml:space="preserve"> </w:t>
+      </w:r>
+      <w:hyperlink r:id="rId147">
+        <w:r>
+          <w:rPr>
+            <w:rStyle w:val="Hyperlink"/>
+          </w:rPr>
+          <w:t xml:space="preserve">https://doi.org/10.1145/3640543.3645206</w:t>
+        </w:r>
+      </w:hyperlink>
+    </w:p>
+    <w:bookmarkEnd w:id="148"/>
+    <w:bookmarkStart w:id="150" w:name="ref-tjuatjaLLMsExhibitHumanlike2024"/>
+    <w:p>
+      <w:pPr>
+        <w:pStyle w:val="Bibliography"/>
+      </w:pPr>
+      <w:r>
         <w:t xml:space="preserve">Tjuatja, L., Chen, V., Wu, T., Talwalkwar, A., &amp; Neubig, G. (2024). Do</w:t>
       </w:r>
       <w:r>
@@ -3726,7 +4132,7 @@
       <w:r>
         <w:t xml:space="preserve"> </w:t>
       </w:r>
-      <w:hyperlink r:id="rId138">
+      <w:hyperlink r:id="rId149">
         <w:r>
           <w:rPr>
             <w:rStyle w:val="Hyperlink"/>
@@ -3735,8 +4141,8 @@
         </w:r>
       </w:hyperlink>
     </w:p>
-    <w:bookmarkEnd w:id="139"/>
-    <w:bookmarkStart w:id="141" w:name="X16f36db8a3eb085029fca49d6c781062103f98b"/>
+    <w:bookmarkEnd w:id="150"/>
+    <w:bookmarkStart w:id="152" w:name="X16f36db8a3eb085029fca49d6c781062103f98b"/>
     <w:p>
       <w:pPr>
         <w:pStyle w:val="Bibliography"/>
@@ -3794,7 +4200,7 @@
       <w:r>
         <w:t xml:space="preserve"> </w:t>
       </w:r>
-      <w:hyperlink r:id="rId140">
+      <w:hyperlink r:id="rId151">
         <w:r>
           <w:rPr>
             <w:rStyle w:val="Hyperlink"/>
@@ -3803,8 +4209,8 @@
         </w:r>
       </w:hyperlink>
     </w:p>
-    <w:bookmarkEnd w:id="141"/>
-    <w:bookmarkStart w:id="143" w:name="ref-yaxStudyingImprovingReasoning2024"/>
+    <w:bookmarkEnd w:id="152"/>
+    <w:bookmarkStart w:id="154" w:name="ref-yaxStudyingImprovingReasoning2024"/>
     <w:p>
       <w:pPr>
         <w:pStyle w:val="Bibliography"/>
@@ -3841,7 +4247,7 @@
       <w:r>
         <w:t xml:space="preserve"> </w:t>
       </w:r>
-      <w:hyperlink r:id="rId142">
+      <w:hyperlink r:id="rId153">
         <w:r>
           <w:rPr>
             <w:rStyle w:val="Hyperlink"/>
@@ -3850,8 +4256,8 @@
         </w:r>
       </w:hyperlink>
     </w:p>
-    <w:bookmarkEnd w:id="143"/>
-    <w:bookmarkStart w:id="145" w:name="ref-zhaoRiskProsocialBehavioural2024"/>
+    <w:bookmarkEnd w:id="154"/>
+    <w:bookmarkStart w:id="156" w:name="ref-zhaoRiskProsocialBehavioural2024"/>
     <w:p>
       <w:pPr>
         <w:pStyle w:val="Bibliography"/>
@@ -3900,7 +4306,7 @@
       <w:r>
         <w:t xml:space="preserve"> </w:t>
       </w:r>
-      <w:hyperlink r:id="rId144">
+      <w:hyperlink r:id="rId155">
         <w:r>
           <w:rPr>
             <w:rStyle w:val="Hyperlink"/>
@@ -3909,9 +4315,9 @@
         </w:r>
       </w:hyperlink>
     </w:p>
-    <w:bookmarkEnd w:id="145"/>
-    <w:bookmarkEnd w:id="146"/>
-    <w:bookmarkEnd w:id="147"/>
+    <w:bookmarkEnd w:id="156"/>
+    <w:bookmarkEnd w:id="157"/>
+    <w:bookmarkEnd w:id="158"/>
     <w:sectPr/>
   </w:body>
 </w:document>

</xml_diff>